<commit_message>
change content, apply label
</commit_message>
<xml_diff>
--- a/uploads/files/pending/pending_File_1_quyetdinh.docx
+++ b/uploads/files/pending/pending_File_1_quyetdinh.docx
@@ -13,8 +13,8 @@
         <w:tblLook w:val="04A0" w:firstRow="1" w:lastRow="0" w:firstColumn="1" w:lastColumn="0" w:noHBand="0" w:noVBand="1"/>
       </w:tblPr>
       <w:tblGrid>
-        <w:gridCol w:w="4051"/>
-        <w:gridCol w:w="7011"/>
+        <w:gridCol w:w="3871"/>
+        <w:gridCol w:w="6699"/>
       </w:tblGrid>
       <w:tr>
         <w:trPr>
@@ -28,7 +28,7 @@
           </w:tcPr>
           <w:p>
             <w:pPr>
-              <w:spacing w:before="120" w:after="120"/>
+              <w:spacing w:before="120" w:after="120" w:line="240" w:lineRule="auto"/>
               <w:ind w:left="0" w:right="0"/>
               <w:jc w:val="center"/>
               <w:rPr>
@@ -52,13 +52,11 @@
           </w:p>
           <w:p>
             <w:pPr>
-              <w:spacing w:before="120" w:after="120"/>
+              <w:spacing w:before="120" w:after="120" w:line="240" w:lineRule="auto"/>
               <w:ind w:left="0" w:right="0"/>
               <w:jc w:val="center"/>
               <w:rPr>
                 <w:rFonts w:ascii="Times New Roman" w:eastAsia="Times New Roman" w:hAnsi="Times New Roman" w:cs="Times New Roman"/>
-                <w:sz w:val="28"/>
-                <w:szCs w:val="28"/>
               </w:rPr>
             </w:pPr>
             <w:r>
@@ -81,13 +79,31 @@
               </w:rPr>
               <w:br/>
             </w:r>
+            <w:proofErr w:type="spellStart"/>
             <w:r>
               <w:rPr>
                 <w:rFonts w:ascii="Times New Roman" w:eastAsia="Times New Roman" w:hAnsi="Times New Roman" w:cs="Times New Roman"/>
                 <w:sz w:val="28"/>
                 <w:szCs w:val="28"/>
               </w:rPr>
-              <w:t>Số: …/QĐ-CSH</w:t>
+              <w:t>Số</w:t>
+            </w:r>
+            <w:proofErr w:type="spellEnd"/>
+            <w:r>
+              <w:rPr>
+                <w:rFonts w:ascii="Times New Roman" w:eastAsia="Times New Roman" w:hAnsi="Times New Roman" w:cs="Times New Roman"/>
+                <w:sz w:val="28"/>
+                <w:szCs w:val="28"/>
+              </w:rPr>
+              <w:t>: …/QĐ-CSH</w:t>
+            </w:r>
+            <w:r>
+              <w:rPr>
+                <w:rFonts w:ascii="Times New Roman" w:eastAsia="Times New Roman" w:hAnsi="Times New Roman" w:cs="Times New Roman"/>
+                <w:sz w:val="28"/>
+                <w:szCs w:val="28"/>
+              </w:rPr>
+              <w:br/>
             </w:r>
           </w:p>
         </w:tc>
@@ -99,7 +115,7 @@
           </w:tcPr>
           <w:p>
             <w:pPr>
-              <w:spacing w:before="120" w:after="120"/>
+              <w:spacing w:before="120" w:after="120" w:line="240" w:lineRule="auto"/>
               <w:ind w:left="0" w:right="0"/>
               <w:jc w:val="center"/>
               <w:rPr>
@@ -128,14 +144,88 @@
               </w:rPr>
               <w:br/>
             </w:r>
+            <w:proofErr w:type="spellStart"/>
             <w:r>
               <w:rPr>
                 <w:rFonts w:ascii="Times New Roman" w:eastAsia="Times New Roman" w:hAnsi="Times New Roman" w:cs="Times New Roman"/>
                 <w:sz w:val="28"/>
                 <w:szCs w:val="28"/>
               </w:rPr>
-              <w:t>Độc lập – Tự do – Hạnh phúc</w:t>
+              <w:t>Độc</w:t>
             </w:r>
+            <w:proofErr w:type="spellEnd"/>
+            <w:r>
+              <w:rPr>
+                <w:rFonts w:ascii="Times New Roman" w:eastAsia="Times New Roman" w:hAnsi="Times New Roman" w:cs="Times New Roman"/>
+                <w:sz w:val="28"/>
+                <w:szCs w:val="28"/>
+              </w:rPr>
+              <w:t xml:space="preserve"> </w:t>
+            </w:r>
+            <w:proofErr w:type="spellStart"/>
+            <w:r>
+              <w:rPr>
+                <w:rFonts w:ascii="Times New Roman" w:eastAsia="Times New Roman" w:hAnsi="Times New Roman" w:cs="Times New Roman"/>
+                <w:sz w:val="28"/>
+                <w:szCs w:val="28"/>
+              </w:rPr>
+              <w:t>lập</w:t>
+            </w:r>
+            <w:proofErr w:type="spellEnd"/>
+            <w:r>
+              <w:rPr>
+                <w:rFonts w:ascii="Times New Roman" w:eastAsia="Times New Roman" w:hAnsi="Times New Roman" w:cs="Times New Roman"/>
+                <w:sz w:val="28"/>
+                <w:szCs w:val="28"/>
+              </w:rPr>
+              <w:t xml:space="preserve"> – </w:t>
+            </w:r>
+            <w:proofErr w:type="spellStart"/>
+            <w:r>
+              <w:rPr>
+                <w:rFonts w:ascii="Times New Roman" w:eastAsia="Times New Roman" w:hAnsi="Times New Roman" w:cs="Times New Roman"/>
+                <w:sz w:val="28"/>
+                <w:szCs w:val="28"/>
+              </w:rPr>
+              <w:t>Tự</w:t>
+            </w:r>
+            <w:proofErr w:type="spellEnd"/>
+            <w:r>
+              <w:rPr>
+                <w:rFonts w:ascii="Times New Roman" w:eastAsia="Times New Roman" w:hAnsi="Times New Roman" w:cs="Times New Roman"/>
+                <w:sz w:val="28"/>
+                <w:szCs w:val="28"/>
+              </w:rPr>
+              <w:t xml:space="preserve"> do – </w:t>
+            </w:r>
+            <w:proofErr w:type="spellStart"/>
+            <w:r>
+              <w:rPr>
+                <w:rFonts w:ascii="Times New Roman" w:eastAsia="Times New Roman" w:hAnsi="Times New Roman" w:cs="Times New Roman"/>
+                <w:sz w:val="28"/>
+                <w:szCs w:val="28"/>
+              </w:rPr>
+              <w:t>Hạnh</w:t>
+            </w:r>
+            <w:proofErr w:type="spellEnd"/>
+            <w:r>
+              <w:rPr>
+                <w:rFonts w:ascii="Times New Roman" w:eastAsia="Times New Roman" w:hAnsi="Times New Roman" w:cs="Times New Roman"/>
+                <w:sz w:val="28"/>
+                <w:szCs w:val="28"/>
+              </w:rPr>
+              <w:t xml:space="preserve"> </w:t>
+            </w:r>
+            <w:proofErr w:type="spellStart"/>
+            <w:r>
+              <w:rPr>
+                <w:rFonts w:ascii="Times New Roman" w:eastAsia="Times New Roman" w:hAnsi="Times New Roman" w:cs="Times New Roman"/>
+                <w:sz w:val="28"/>
+                <w:szCs w:val="28"/>
+              </w:rPr>
+              <w:t>phúc</w:t>
+            </w:r>
+            <w:proofErr w:type="spellEnd"/>
             <w:r>
               <w:rPr>
                 <w:rFonts w:ascii="Times New Roman" w:eastAsia="Times New Roman" w:hAnsi="Times New Roman" w:cs="Times New Roman"/>
@@ -165,6 +255,8 @@
               <w:br/>
               <w:t> </w:t>
             </w:r>
+            <w:proofErr w:type="spellStart"/>
+            <w:proofErr w:type="gramStart"/>
             <w:r>
               <w:rPr>
                 <w:rFonts w:ascii="Times New Roman" w:eastAsia="Times New Roman" w:hAnsi="Times New Roman" w:cs="Times New Roman"/>
@@ -173,8 +265,54 @@
                 <w:sz w:val="28"/>
                 <w:szCs w:val="28"/>
               </w:rPr>
-              <w:t>Tp.Hồ Chí Minh, ngày</w:t>
+              <w:t>Tp.Hồ</w:t>
             </w:r>
+            <w:proofErr w:type="spellEnd"/>
+            <w:proofErr w:type="gramEnd"/>
+            <w:r>
+              <w:rPr>
+                <w:rFonts w:ascii="Times New Roman" w:eastAsia="Times New Roman" w:hAnsi="Times New Roman" w:cs="Times New Roman"/>
+                <w:i/>
+                <w:iCs/>
+                <w:sz w:val="28"/>
+                <w:szCs w:val="28"/>
+              </w:rPr>
+              <w:t xml:space="preserve"> </w:t>
+            </w:r>
+            <w:proofErr w:type="spellStart"/>
+            <w:r>
+              <w:rPr>
+                <w:rFonts w:ascii="Times New Roman" w:eastAsia="Times New Roman" w:hAnsi="Times New Roman" w:cs="Times New Roman"/>
+                <w:i/>
+                <w:iCs/>
+                <w:sz w:val="28"/>
+                <w:szCs w:val="28"/>
+              </w:rPr>
+              <w:t>Chí</w:t>
+            </w:r>
+            <w:proofErr w:type="spellEnd"/>
+            <w:r>
+              <w:rPr>
+                <w:rFonts w:ascii="Times New Roman" w:eastAsia="Times New Roman" w:hAnsi="Times New Roman" w:cs="Times New Roman"/>
+                <w:i/>
+                <w:iCs/>
+                <w:sz w:val="28"/>
+                <w:szCs w:val="28"/>
+              </w:rPr>
+              <w:t xml:space="preserve"> Minh, </w:t>
+            </w:r>
+            <w:proofErr w:type="spellStart"/>
+            <w:r>
+              <w:rPr>
+                <w:rFonts w:ascii="Times New Roman" w:eastAsia="Times New Roman" w:hAnsi="Times New Roman" w:cs="Times New Roman"/>
+                <w:i/>
+                <w:iCs/>
+                <w:sz w:val="28"/>
+                <w:szCs w:val="28"/>
+              </w:rPr>
+              <w:t>ngày</w:t>
+            </w:r>
+            <w:proofErr w:type="spellEnd"/>
             <w:r>
               <w:rPr>
                 <w:rFonts w:ascii="Times New Roman" w:eastAsia="Times New Roman" w:hAnsi="Times New Roman" w:cs="Times New Roman"/>
@@ -205,6 +343,7 @@
               </w:rPr>
               <w:t xml:space="preserve"> </w:t>
             </w:r>
+            <w:proofErr w:type="spellStart"/>
             <w:r>
               <w:rPr>
                 <w:rFonts w:ascii="Times New Roman" w:eastAsia="Times New Roman" w:hAnsi="Times New Roman" w:cs="Times New Roman"/>
@@ -215,6 +354,7 @@
               </w:rPr>
               <w:t>tháng</w:t>
             </w:r>
+            <w:proofErr w:type="spellEnd"/>
             <w:r>
               <w:rPr>
                 <w:rFonts w:ascii="Times New Roman" w:eastAsia="Times New Roman" w:hAnsi="Times New Roman" w:cs="Times New Roman"/>
@@ -245,6 +385,7 @@
               </w:rPr>
               <w:t xml:space="preserve"> </w:t>
             </w:r>
+            <w:proofErr w:type="spellStart"/>
             <w:r>
               <w:rPr>
                 <w:rFonts w:ascii="Times New Roman" w:eastAsia="Times New Roman" w:hAnsi="Times New Roman" w:cs="Times New Roman"/>
@@ -255,6 +396,7 @@
               </w:rPr>
               <w:t>năm</w:t>
             </w:r>
+            <w:proofErr w:type="spellEnd"/>
             <w:r>
               <w:rPr>
                 <w:rFonts w:ascii="Times New Roman" w:eastAsia="Times New Roman" w:hAnsi="Times New Roman" w:cs="Times New Roman"/>
@@ -281,7 +423,7 @@
     </w:tbl>
     <w:p>
       <w:pPr>
-        <w:spacing w:before="120" w:after="120"/>
+        <w:spacing w:before="120" w:after="120" w:line="240" w:lineRule="auto"/>
         <w:ind w:left="0" w:right="0"/>
         <w:rPr>
           <w:rFonts w:ascii="Times New Roman" w:hAnsi="Times New Roman" w:cs="Times New Roman"/>
@@ -300,7 +442,7 @@
     </w:p>
     <w:p>
       <w:pPr>
-        <w:spacing w:before="120" w:after="120"/>
+        <w:spacing w:before="120" w:after="120" w:line="240" w:lineRule="auto"/>
         <w:ind w:left="0" w:right="0"/>
         <w:jc w:val="center"/>
         <w:rPr>
@@ -324,7 +466,7 @@
     </w:p>
     <w:p>
       <w:pPr>
-        <w:spacing w:before="120" w:after="120"/>
+        <w:spacing w:before="120" w:after="120" w:line="240" w:lineRule="auto"/>
         <w:ind w:left="0" w:right="0"/>
         <w:jc w:val="center"/>
         <w:rPr>
@@ -337,97 +479,66 @@
       </w:pPr>
       <w:r>
         <w:rPr>
-          <w:rFonts w:ascii="Times New Roman" w:eastAsia="Times New Roman" w:hAnsi="Times New Roman" w:cs="Times New Roman"/>
-          <w:b/>
-          <w:bCs/>
-          <w:sz w:val="28"/>
-          <w:szCs w:val="28"/>
-        </w:rPr>
-        <w:t>Về việc t</w:t>
-      </w:r>
-      <w:r>
-        <w:rPr>
-          <w:rFonts w:ascii="Times New Roman" w:eastAsia="Times New Roman" w:hAnsi="Times New Roman" w:cs="Times New Roman"/>
-          <w:b/>
-          <w:bCs/>
-          <w:sz w:val="28"/>
-          <w:szCs w:val="28"/>
-        </w:rPr>
-        <w:t>ạm ngừng kinh doanh</w:t>
-      </w:r>
-    </w:p>
-    <w:p>
-      <w:pPr>
-        <w:spacing w:before="120" w:after="120"/>
-        <w:ind w:left="0" w:right="0"/>
-        <w:jc w:val="center"/>
-        <w:rPr>
-          <w:rFonts w:ascii="Times New Roman" w:eastAsia="Times New Roman" w:hAnsi="Times New Roman" w:cs="Times New Roman"/>
-          <w:b/>
-          <w:bCs/>
-          <w:sz w:val="28"/>
-          <w:szCs w:val="28"/>
-        </w:rPr>
-      </w:pPr>
-      <w:r>
-        <w:rPr>
-          <w:rFonts w:ascii="Times New Roman" w:eastAsia="Times New Roman" w:hAnsi="Times New Roman" w:cs="Times New Roman"/>
-          <w:b/>
-          <w:bCs/>
           <w:noProof/>
-          <w:sz w:val="28"/>
-          <w:szCs w:val="28"/>
           <w:lang w:eastAsia="ja-JP"/>
         </w:rPr>
         <mc:AlternateContent>
           <mc:Choice Requires="wps">
             <w:drawing>
-              <wp:anchor distT="0" distB="0" distL="114300" distR="114300" simplePos="0" relativeHeight="251660288" behindDoc="0" locked="0" layoutInCell="1" allowOverlap="1" wp14:anchorId="67358B7B" wp14:editId="12D5ED76">
+              <wp:anchor distT="4294967294" distB="4294967294" distL="114300" distR="114300" simplePos="0" relativeHeight="251659264" behindDoc="0" locked="0" layoutInCell="1" allowOverlap="1" wp14:anchorId="319C7E76" wp14:editId="64E501F6">
                 <wp:simplePos x="0" y="0"/>
                 <wp:positionH relativeFrom="column">
-                  <wp:posOffset>2004695</wp:posOffset>
+                  <wp:posOffset>2089036</wp:posOffset>
                 </wp:positionH>
                 <wp:positionV relativeFrom="paragraph">
-                  <wp:posOffset>51260</wp:posOffset>
+                  <wp:posOffset>280035</wp:posOffset>
                 </wp:positionV>
-                <wp:extent cx="2385849" cy="0"/>
-                <wp:effectExtent l="0" t="12700" r="14605" b="12700"/>
+                <wp:extent cx="2021205" cy="0"/>
+                <wp:effectExtent l="0" t="0" r="10795" b="12700"/>
                 <wp:wrapNone/>
-                <wp:docPr id="2" name="Straight Connector 2"/>
-                <wp:cNvGraphicFramePr/>
+                <wp:docPr id="592" name="Straight Connector 592"/>
+                <wp:cNvGraphicFramePr>
+                  <a:graphicFrameLocks xmlns:a="http://schemas.openxmlformats.org/drawingml/2006/main"/>
+                </wp:cNvGraphicFramePr>
                 <a:graphic xmlns:a="http://schemas.openxmlformats.org/drawingml/2006/main">
                   <a:graphicData uri="http://schemas.microsoft.com/office/word/2010/wordprocessingShape">
                     <wps:wsp>
-                      <wps:cNvCnPr/>
-                      <wps:spPr>
+                      <wps:cNvCnPr>
+                        <a:cxnSpLocks noChangeShapeType="1"/>
+                      </wps:cNvCnPr>
+                      <wps:spPr bwMode="auto">
                         <a:xfrm>
                           <a:off x="0" y="0"/>
-                          <a:ext cx="2385849" cy="0"/>
+                          <a:ext cx="2021205" cy="0"/>
                         </a:xfrm>
                         <a:prstGeom prst="line">
                           <a:avLst/>
                         </a:prstGeom>
-                        <a:ln/>
+                        <a:noFill/>
+                        <a:ln w="9525">
+                          <a:solidFill>
+                            <a:srgbClr val="000000"/>
+                          </a:solidFill>
+                          <a:round/>
+                          <a:headEnd/>
+                          <a:tailEnd/>
+                        </a:ln>
+                        <a:extLst>
+                          <a:ext uri="{909E8E84-426E-40DD-AFC4-6F175D3DCCD1}">
+                            <a14:hiddenFill xmlns:a14="http://schemas.microsoft.com/office/drawing/2010/main">
+                              <a:noFill/>
+                            </a14:hiddenFill>
+                          </a:ext>
+                        </a:extLst>
                       </wps:spPr>
-                      <wps:style>
-                        <a:lnRef idx="3">
-                          <a:schemeClr val="dk1"/>
-                        </a:lnRef>
-                        <a:fillRef idx="0">
-                          <a:schemeClr val="dk1"/>
-                        </a:fillRef>
-                        <a:effectRef idx="2">
-                          <a:schemeClr val="dk1"/>
-                        </a:effectRef>
-                        <a:fontRef idx="minor">
-                          <a:schemeClr val="tx1"/>
-                        </a:fontRef>
-                      </wps:style>
                       <wps:bodyPr/>
                     </wps:wsp>
                   </a:graphicData>
                 </a:graphic>
-                <wp14:sizeRelV relativeFrom="margin">
+                <wp14:sizeRelH relativeFrom="page">
+                  <wp14:pctWidth>0</wp14:pctWidth>
+                </wp14:sizeRelH>
+                <wp14:sizeRelV relativeFrom="page">
                   <wp14:pctHeight>0</wp14:pctHeight>
                 </wp14:sizeRelV>
               </wp:anchor>
@@ -435,23 +546,197 @@
           </mc:Choice>
           <mc:Fallback>
             <w:pict>
-              <v:line w14:anchorId="32276AA9" id="Straight Connector 2" o:spid="_x0000_s1026" style="position:absolute;z-index:251660288;visibility:visible;mso-wrap-style:square;mso-height-percent:0;mso-wrap-distance-left:9pt;mso-wrap-distance-top:0;mso-wrap-distance-right:9pt;mso-wrap-distance-bottom:0;mso-position-horizontal:absolute;mso-position-horizontal-relative:text;mso-position-vertical:absolute;mso-position-vertical-relative:text;mso-height-percent:0;mso-height-relative:margin" from="157.85pt,4.05pt" to="345.7pt,4.05pt" o:gfxdata="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" strokecolor="black [3200]" strokeweight="1.5pt">
-                <v:stroke joinstyle="miter"/>
-              </v:line>
+              <v:line w14:anchorId="1C6681BA" id="Straight Connector 592" o:spid="_x0000_s1026" style="position:absolute;z-index:251659264;visibility:visible;mso-wrap-style:square;mso-width-percent:0;mso-height-percent:0;mso-wrap-distance-left:9pt;mso-wrap-distance-top:.mm;mso-wrap-distance-right:9pt;mso-wrap-distance-bottom:.mm;mso-position-horizontal:absolute;mso-position-horizontal-relative:text;mso-position-vertical:absolute;mso-position-vertical-relative:text;mso-width-percent:0;mso-height-percent:0;mso-width-relative:page;mso-height-relative:page" from="164.5pt,22.05pt" to="323.65pt,22.05pt" o:gfxdata="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"/>
             </w:pict>
           </mc:Fallback>
         </mc:AlternateContent>
       </w:r>
+      <w:proofErr w:type="spellStart"/>
+      <w:r>
+        <w:rPr>
+          <w:rFonts w:ascii="Times New Roman" w:eastAsia="Times New Roman" w:hAnsi="Times New Roman" w:cs="Times New Roman"/>
+          <w:b/>
+          <w:bCs/>
+          <w:sz w:val="28"/>
+          <w:szCs w:val="28"/>
+        </w:rPr>
+        <w:t>Về</w:t>
+      </w:r>
+      <w:proofErr w:type="spellEnd"/>
+      <w:r>
+        <w:rPr>
+          <w:rFonts w:ascii="Times New Roman" w:eastAsia="Times New Roman" w:hAnsi="Times New Roman" w:cs="Times New Roman"/>
+          <w:b/>
+          <w:bCs/>
+          <w:sz w:val="28"/>
+          <w:szCs w:val="28"/>
+        </w:rPr>
+        <w:t xml:space="preserve"> </w:t>
+      </w:r>
+      <w:proofErr w:type="spellStart"/>
+      <w:r>
+        <w:rPr>
+          <w:rFonts w:ascii="Times New Roman" w:eastAsia="Times New Roman" w:hAnsi="Times New Roman" w:cs="Times New Roman"/>
+          <w:b/>
+          <w:bCs/>
+          <w:sz w:val="28"/>
+          <w:szCs w:val="28"/>
+        </w:rPr>
+        <w:t>việc</w:t>
+      </w:r>
+      <w:proofErr w:type="spellEnd"/>
+      <w:r>
+        <w:rPr>
+          <w:rFonts w:ascii="Times New Roman" w:eastAsia="Times New Roman" w:hAnsi="Times New Roman" w:cs="Times New Roman"/>
+          <w:b/>
+          <w:bCs/>
+          <w:sz w:val="28"/>
+          <w:szCs w:val="28"/>
+        </w:rPr>
+        <w:t xml:space="preserve"> </w:t>
+      </w:r>
+      <w:proofErr w:type="spellStart"/>
+      <w:r>
+        <w:rPr>
+          <w:rFonts w:ascii="Times New Roman" w:eastAsia="Times New Roman" w:hAnsi="Times New Roman" w:cs="Times New Roman"/>
+          <w:b/>
+          <w:bCs/>
+          <w:sz w:val="28"/>
+          <w:szCs w:val="28"/>
+        </w:rPr>
+        <w:t>t</w:t>
+      </w:r>
+      <w:r>
+        <w:rPr>
+          <w:rFonts w:ascii="Times New Roman" w:eastAsia="Times New Roman" w:hAnsi="Times New Roman" w:cs="Times New Roman"/>
+          <w:b/>
+          <w:bCs/>
+          <w:sz w:val="28"/>
+          <w:szCs w:val="28"/>
+        </w:rPr>
+        <w:t>ạm</w:t>
+      </w:r>
+      <w:proofErr w:type="spellEnd"/>
+      <w:r>
+        <w:rPr>
+          <w:rFonts w:ascii="Times New Roman" w:eastAsia="Times New Roman" w:hAnsi="Times New Roman" w:cs="Times New Roman"/>
+          <w:b/>
+          <w:bCs/>
+          <w:sz w:val="28"/>
+          <w:szCs w:val="28"/>
+        </w:rPr>
+        <w:t xml:space="preserve"> </w:t>
+      </w:r>
+      <w:proofErr w:type="spellStart"/>
+      <w:r>
+        <w:rPr>
+          <w:rFonts w:ascii="Times New Roman" w:eastAsia="Times New Roman" w:hAnsi="Times New Roman" w:cs="Times New Roman"/>
+          <w:b/>
+          <w:bCs/>
+          <w:sz w:val="28"/>
+          <w:szCs w:val="28"/>
+        </w:rPr>
+        <w:t>ngừng</w:t>
+      </w:r>
+      <w:proofErr w:type="spellEnd"/>
+      <w:r>
+        <w:rPr>
+          <w:rFonts w:ascii="Times New Roman" w:eastAsia="Times New Roman" w:hAnsi="Times New Roman" w:cs="Times New Roman"/>
+          <w:b/>
+          <w:bCs/>
+          <w:sz w:val="28"/>
+          <w:szCs w:val="28"/>
+        </w:rPr>
+        <w:t xml:space="preserve"> </w:t>
+      </w:r>
+      <w:proofErr w:type="spellStart"/>
+      <w:r>
+        <w:rPr>
+          <w:rFonts w:ascii="Times New Roman" w:eastAsia="Times New Roman" w:hAnsi="Times New Roman" w:cs="Times New Roman"/>
+          <w:b/>
+          <w:bCs/>
+          <w:sz w:val="28"/>
+          <w:szCs w:val="28"/>
+        </w:rPr>
+        <w:t>kinh</w:t>
+      </w:r>
+      <w:proofErr w:type="spellEnd"/>
+      <w:r>
+        <w:rPr>
+          <w:rFonts w:ascii="Times New Roman" w:eastAsia="Times New Roman" w:hAnsi="Times New Roman" w:cs="Times New Roman"/>
+          <w:b/>
+          <w:bCs/>
+          <w:sz w:val="28"/>
+          <w:szCs w:val="28"/>
+        </w:rPr>
+        <w:t xml:space="preserve"> </w:t>
+      </w:r>
+      <w:proofErr w:type="spellStart"/>
+      <w:r>
+        <w:rPr>
+          <w:rFonts w:ascii="Times New Roman" w:eastAsia="Times New Roman" w:hAnsi="Times New Roman" w:cs="Times New Roman"/>
+          <w:b/>
+          <w:bCs/>
+          <w:sz w:val="28"/>
+          <w:szCs w:val="28"/>
+        </w:rPr>
+        <w:t>doanh</w:t>
+      </w:r>
+      <w:proofErr w:type="spellEnd"/>
     </w:p>
     <w:p>
       <w:pPr>
-        <w:spacing w:before="120" w:after="120"/>
+        <w:spacing w:before="120" w:after="120" w:line="240" w:lineRule="auto"/>
+        <w:ind w:left="0" w:right="0"/>
+        <w:rPr>
+          <w:rFonts w:ascii="Times New Roman" w:eastAsia="Times New Roman" w:hAnsi="Times New Roman" w:cs="Times New Roman"/>
+          <w:b/>
+          <w:bCs/>
+          <w:sz w:val="28"/>
+          <w:szCs w:val="28"/>
+        </w:rPr>
+      </w:pPr>
+      <w:r>
+        <w:rPr>
+          <w:rFonts w:ascii="Times New Roman" w:eastAsia="Times New Roman" w:hAnsi="Times New Roman" w:cs="Times New Roman"/>
+          <w:b/>
+          <w:bCs/>
+          <w:sz w:val="28"/>
+          <w:szCs w:val="28"/>
+        </w:rPr>
+        <w:br/>
+      </w:r>
+    </w:p>
+    <w:p>
+      <w:pPr>
+        <w:spacing w:before="120" w:after="120" w:line="240" w:lineRule="auto"/>
         <w:ind w:left="0" w:right="0"/>
         <w:jc w:val="center"/>
         <w:rPr>
           <w:rFonts w:ascii="Times New Roman" w:eastAsia="Times New Roman" w:hAnsi="Times New Roman" w:cs="Times New Roman"/>
           <w:b/>
           <w:bCs/>
+          <w:sz w:val="28"/>
+          <w:szCs w:val="28"/>
+        </w:rPr>
+      </w:pPr>
+      <w:r>
+        <w:rPr>
+          <w:rFonts w:ascii="Times New Roman" w:eastAsia="Times New Roman" w:hAnsi="Times New Roman" w:cs="Times New Roman"/>
+          <w:b/>
+          <w:bCs/>
+          <w:sz w:val="28"/>
+          <w:szCs w:val="28"/>
+        </w:rPr>
+        <w:t>CHỦ SỞ HỮU</w:t>
+      </w:r>
+    </w:p>
+    <w:p>
+      <w:pPr>
+        <w:spacing w:before="120" w:after="120" w:line="240" w:lineRule="auto"/>
+        <w:ind w:left="0" w:right="0"/>
+        <w:rPr>
+          <w:rFonts w:ascii="Times New Roman" w:eastAsia="Times New Roman" w:hAnsi="Times New Roman" w:cs="Times New Roman"/>
           <w:sz w:val="28"/>
           <w:szCs w:val="28"/>
         </w:rPr>
@@ -459,13 +744,11 @@
     </w:p>
     <w:p>
       <w:pPr>
-        <w:spacing w:before="120" w:after="120"/>
+        <w:spacing w:before="120" w:after="120" w:line="240" w:lineRule="auto"/>
         <w:ind w:left="0" w:right="0"/>
-        <w:jc w:val="center"/>
-        <w:rPr>
-          <w:rFonts w:ascii="Times New Roman" w:eastAsia="Times New Roman" w:hAnsi="Times New Roman" w:cs="Times New Roman"/>
-          <w:b/>
-          <w:bCs/>
+        <w:jc w:val="both"/>
+        <w:rPr>
+          <w:rFonts w:ascii="Times New Roman" w:eastAsia="Times New Roman" w:hAnsi="Times New Roman" w:cs="Times New Roman"/>
           <w:sz w:val="28"/>
           <w:szCs w:val="28"/>
         </w:rPr>
@@ -473,20 +756,450 @@
       <w:r>
         <w:rPr>
           <w:rFonts w:ascii="Times New Roman" w:eastAsia="Times New Roman" w:hAnsi="Times New Roman" w:cs="Times New Roman"/>
-          <w:b/>
-          <w:bCs/>
-          <w:sz w:val="28"/>
-          <w:szCs w:val="28"/>
-        </w:rPr>
-        <w:t>CHỦ SỞ HỮU</w:t>
+          <w:sz w:val="28"/>
+          <w:szCs w:val="28"/>
+        </w:rPr>
+        <w:t xml:space="preserve">- </w:t>
+      </w:r>
+      <w:proofErr w:type="spellStart"/>
+      <w:r>
+        <w:rPr>
+          <w:rFonts w:ascii="Times New Roman" w:eastAsia="Times New Roman" w:hAnsi="Times New Roman" w:cs="Times New Roman"/>
+          <w:sz w:val="28"/>
+          <w:szCs w:val="28"/>
+        </w:rPr>
+        <w:t>Căn</w:t>
+      </w:r>
+      <w:proofErr w:type="spellEnd"/>
+      <w:r>
+        <w:rPr>
+          <w:rFonts w:ascii="Times New Roman" w:eastAsia="Times New Roman" w:hAnsi="Times New Roman" w:cs="Times New Roman"/>
+          <w:sz w:val="28"/>
+          <w:szCs w:val="28"/>
+        </w:rPr>
+        <w:t xml:space="preserve"> </w:t>
+      </w:r>
+      <w:proofErr w:type="spellStart"/>
+      <w:r>
+        <w:rPr>
+          <w:rFonts w:ascii="Times New Roman" w:eastAsia="Times New Roman" w:hAnsi="Times New Roman" w:cs="Times New Roman"/>
+          <w:sz w:val="28"/>
+          <w:szCs w:val="28"/>
+        </w:rPr>
+        <w:t>cứ</w:t>
+      </w:r>
+      <w:proofErr w:type="spellEnd"/>
+      <w:r>
+        <w:rPr>
+          <w:rFonts w:ascii="Times New Roman" w:eastAsia="Times New Roman" w:hAnsi="Times New Roman" w:cs="Times New Roman"/>
+          <w:sz w:val="28"/>
+          <w:szCs w:val="28"/>
+        </w:rPr>
+        <w:t xml:space="preserve"> </w:t>
+      </w:r>
+      <w:proofErr w:type="spellStart"/>
+      <w:r>
+        <w:rPr>
+          <w:rFonts w:ascii="Times New Roman" w:eastAsia="Times New Roman" w:hAnsi="Times New Roman" w:cs="Times New Roman"/>
+          <w:sz w:val="28"/>
+          <w:szCs w:val="28"/>
+        </w:rPr>
+        <w:t>Luật</w:t>
+      </w:r>
+      <w:proofErr w:type="spellEnd"/>
+      <w:r>
+        <w:rPr>
+          <w:rFonts w:ascii="Times New Roman" w:eastAsia="Times New Roman" w:hAnsi="Times New Roman" w:cs="Times New Roman"/>
+          <w:sz w:val="28"/>
+          <w:szCs w:val="28"/>
+        </w:rPr>
+        <w:t xml:space="preserve"> </w:t>
+      </w:r>
+      <w:proofErr w:type="spellStart"/>
+      <w:r>
+        <w:rPr>
+          <w:rFonts w:ascii="Times New Roman" w:eastAsia="Times New Roman" w:hAnsi="Times New Roman" w:cs="Times New Roman"/>
+          <w:sz w:val="28"/>
+          <w:szCs w:val="28"/>
+        </w:rPr>
+        <w:t>Doanh</w:t>
+      </w:r>
+      <w:proofErr w:type="spellEnd"/>
+      <w:r>
+        <w:rPr>
+          <w:rFonts w:ascii="Times New Roman" w:eastAsia="Times New Roman" w:hAnsi="Times New Roman" w:cs="Times New Roman"/>
+          <w:sz w:val="28"/>
+          <w:szCs w:val="28"/>
+        </w:rPr>
+        <w:t xml:space="preserve"> </w:t>
+      </w:r>
+      <w:proofErr w:type="spellStart"/>
+      <w:r>
+        <w:rPr>
+          <w:rFonts w:ascii="Times New Roman" w:eastAsia="Times New Roman" w:hAnsi="Times New Roman" w:cs="Times New Roman"/>
+          <w:sz w:val="28"/>
+          <w:szCs w:val="28"/>
+        </w:rPr>
+        <w:t>nghiệp</w:t>
+      </w:r>
+      <w:proofErr w:type="spellEnd"/>
+      <w:r>
+        <w:rPr>
+          <w:rFonts w:ascii="Times New Roman" w:eastAsia="Times New Roman" w:hAnsi="Times New Roman" w:cs="Times New Roman"/>
+          <w:sz w:val="28"/>
+          <w:szCs w:val="28"/>
+        </w:rPr>
+        <w:t xml:space="preserve"> </w:t>
+      </w:r>
+      <w:proofErr w:type="spellStart"/>
+      <w:r>
+        <w:rPr>
+          <w:rFonts w:ascii="Times New Roman" w:eastAsia="Times New Roman" w:hAnsi="Times New Roman" w:cs="Times New Roman"/>
+          <w:sz w:val="28"/>
+          <w:szCs w:val="28"/>
+        </w:rPr>
+        <w:t>số</w:t>
+      </w:r>
+      <w:proofErr w:type="spellEnd"/>
+      <w:r>
+        <w:rPr>
+          <w:rFonts w:ascii="Times New Roman" w:eastAsia="Times New Roman" w:hAnsi="Times New Roman" w:cs="Times New Roman"/>
+          <w:sz w:val="28"/>
+          <w:szCs w:val="28"/>
+        </w:rPr>
+        <w:t xml:space="preserve"> </w:t>
+      </w:r>
+      <w:r>
+        <w:rPr>
+          <w:rFonts w:ascii="Times New Roman" w:hAnsi="Times New Roman" w:cs="Times New Roman"/>
+          <w:sz w:val="28"/>
+          <w:szCs w:val="28"/>
+          <w:lang w:val="nl-NL"/>
+        </w:rPr>
+        <w:t>59/2020/QH14</w:t>
+      </w:r>
+      <w:r>
+        <w:rPr>
+          <w:rFonts w:ascii="Times New Roman" w:eastAsia="Times New Roman" w:hAnsi="Times New Roman" w:cs="Times New Roman"/>
+          <w:sz w:val="28"/>
+          <w:szCs w:val="28"/>
+        </w:rPr>
+        <w:t xml:space="preserve"> </w:t>
+      </w:r>
+      <w:proofErr w:type="spellStart"/>
+      <w:r>
+        <w:rPr>
+          <w:rFonts w:ascii="Times New Roman" w:eastAsia="Times New Roman" w:hAnsi="Times New Roman" w:cs="Times New Roman"/>
+          <w:sz w:val="28"/>
+          <w:szCs w:val="28"/>
+        </w:rPr>
+        <w:t>được</w:t>
+      </w:r>
+      <w:proofErr w:type="spellEnd"/>
+      <w:r>
+        <w:rPr>
+          <w:rFonts w:ascii="Times New Roman" w:eastAsia="Times New Roman" w:hAnsi="Times New Roman" w:cs="Times New Roman"/>
+          <w:sz w:val="28"/>
+          <w:szCs w:val="28"/>
+        </w:rPr>
+        <w:t xml:space="preserve"> </w:t>
+      </w:r>
+      <w:proofErr w:type="spellStart"/>
+      <w:r>
+        <w:rPr>
+          <w:rFonts w:ascii="Times New Roman" w:eastAsia="Times New Roman" w:hAnsi="Times New Roman" w:cs="Times New Roman"/>
+          <w:sz w:val="28"/>
+          <w:szCs w:val="28"/>
+        </w:rPr>
+        <w:t>Quốc</w:t>
+      </w:r>
+      <w:proofErr w:type="spellEnd"/>
+      <w:r>
+        <w:rPr>
+          <w:rFonts w:ascii="Times New Roman" w:eastAsia="Times New Roman" w:hAnsi="Times New Roman" w:cs="Times New Roman"/>
+          <w:sz w:val="28"/>
+          <w:szCs w:val="28"/>
+        </w:rPr>
+        <w:t xml:space="preserve"> </w:t>
+      </w:r>
+      <w:proofErr w:type="spellStart"/>
+      <w:r>
+        <w:rPr>
+          <w:rFonts w:ascii="Times New Roman" w:eastAsia="Times New Roman" w:hAnsi="Times New Roman" w:cs="Times New Roman"/>
+          <w:sz w:val="28"/>
+          <w:szCs w:val="28"/>
+        </w:rPr>
+        <w:t>hội</w:t>
+      </w:r>
+      <w:proofErr w:type="spellEnd"/>
+      <w:r>
+        <w:rPr>
+          <w:rFonts w:ascii="Times New Roman" w:eastAsia="Times New Roman" w:hAnsi="Times New Roman" w:cs="Times New Roman"/>
+          <w:sz w:val="28"/>
+          <w:szCs w:val="28"/>
+        </w:rPr>
+        <w:t xml:space="preserve"> </w:t>
+      </w:r>
+      <w:proofErr w:type="spellStart"/>
+      <w:r>
+        <w:rPr>
+          <w:rFonts w:ascii="Times New Roman" w:eastAsia="Times New Roman" w:hAnsi="Times New Roman" w:cs="Times New Roman"/>
+          <w:sz w:val="28"/>
+          <w:szCs w:val="28"/>
+        </w:rPr>
+        <w:t>thông</w:t>
+      </w:r>
+      <w:proofErr w:type="spellEnd"/>
+      <w:r>
+        <w:rPr>
+          <w:rFonts w:ascii="Times New Roman" w:eastAsia="Times New Roman" w:hAnsi="Times New Roman" w:cs="Times New Roman"/>
+          <w:sz w:val="28"/>
+          <w:szCs w:val="28"/>
+        </w:rPr>
+        <w:t xml:space="preserve"> qua </w:t>
+      </w:r>
+      <w:proofErr w:type="spellStart"/>
+      <w:r>
+        <w:rPr>
+          <w:rFonts w:ascii="Times New Roman" w:eastAsia="Times New Roman" w:hAnsi="Times New Roman" w:cs="Times New Roman"/>
+          <w:sz w:val="28"/>
+          <w:szCs w:val="28"/>
+        </w:rPr>
+        <w:t>ngày</w:t>
+      </w:r>
+      <w:proofErr w:type="spellEnd"/>
+      <w:r>
+        <w:rPr>
+          <w:rFonts w:ascii="Times New Roman" w:eastAsia="Times New Roman" w:hAnsi="Times New Roman" w:cs="Times New Roman"/>
+          <w:sz w:val="28"/>
+          <w:szCs w:val="28"/>
+        </w:rPr>
+        <w:t xml:space="preserve"> 17 </w:t>
+      </w:r>
+      <w:proofErr w:type="spellStart"/>
+      <w:r>
+        <w:rPr>
+          <w:rFonts w:ascii="Times New Roman" w:eastAsia="Times New Roman" w:hAnsi="Times New Roman" w:cs="Times New Roman"/>
+          <w:sz w:val="28"/>
+          <w:szCs w:val="28"/>
+        </w:rPr>
+        <w:t>tháng</w:t>
+      </w:r>
+      <w:proofErr w:type="spellEnd"/>
+      <w:r>
+        <w:rPr>
+          <w:rFonts w:ascii="Times New Roman" w:eastAsia="Times New Roman" w:hAnsi="Times New Roman" w:cs="Times New Roman"/>
+          <w:sz w:val="28"/>
+          <w:szCs w:val="28"/>
+        </w:rPr>
+        <w:t xml:space="preserve"> 06 </w:t>
+      </w:r>
+      <w:proofErr w:type="spellStart"/>
+      <w:r>
+        <w:rPr>
+          <w:rFonts w:ascii="Times New Roman" w:eastAsia="Times New Roman" w:hAnsi="Times New Roman" w:cs="Times New Roman"/>
+          <w:sz w:val="28"/>
+          <w:szCs w:val="28"/>
+        </w:rPr>
+        <w:t>năm</w:t>
+      </w:r>
+      <w:proofErr w:type="spellEnd"/>
+      <w:r>
+        <w:rPr>
+          <w:rFonts w:ascii="Times New Roman" w:eastAsia="Times New Roman" w:hAnsi="Times New Roman" w:cs="Times New Roman"/>
+          <w:sz w:val="28"/>
+          <w:szCs w:val="28"/>
+        </w:rPr>
+        <w:t xml:space="preserve"> 2020;</w:t>
       </w:r>
     </w:p>
     <w:p>
       <w:pPr>
-        <w:spacing w:before="120" w:after="120"/>
+        <w:spacing w:before="120" w:after="120" w:line="240" w:lineRule="auto"/>
         <w:ind w:left="0" w:right="0"/>
-        <w:rPr>
-          <w:rFonts w:ascii="Times New Roman" w:eastAsia="Times New Roman" w:hAnsi="Times New Roman" w:cs="Times New Roman"/>
+        <w:jc w:val="both"/>
+        <w:rPr>
+          <w:rFonts w:ascii="Times New Roman" w:eastAsia="Times New Roman" w:hAnsi="Times New Roman" w:cs="Times New Roman"/>
+          <w:sz w:val="28"/>
+          <w:szCs w:val="28"/>
+        </w:rPr>
+      </w:pPr>
+      <w:r>
+        <w:rPr>
+          <w:rFonts w:ascii="Times New Roman" w:eastAsia="Times New Roman" w:hAnsi="Times New Roman" w:cs="Times New Roman"/>
+          <w:sz w:val="28"/>
+          <w:szCs w:val="28"/>
+        </w:rPr>
+        <w:t xml:space="preserve">- </w:t>
+      </w:r>
+      <w:proofErr w:type="spellStart"/>
+      <w:r>
+        <w:rPr>
+          <w:rFonts w:ascii="Times New Roman" w:eastAsia="Times New Roman" w:hAnsi="Times New Roman" w:cs="Times New Roman"/>
+          <w:sz w:val="28"/>
+          <w:szCs w:val="28"/>
+        </w:rPr>
+        <w:t>Căn</w:t>
+      </w:r>
+      <w:proofErr w:type="spellEnd"/>
+      <w:r>
+        <w:rPr>
+          <w:rFonts w:ascii="Times New Roman" w:eastAsia="Times New Roman" w:hAnsi="Times New Roman" w:cs="Times New Roman"/>
+          <w:sz w:val="28"/>
+          <w:szCs w:val="28"/>
+        </w:rPr>
+        <w:t xml:space="preserve"> </w:t>
+      </w:r>
+      <w:proofErr w:type="spellStart"/>
+      <w:r>
+        <w:rPr>
+          <w:rFonts w:ascii="Times New Roman" w:eastAsia="Times New Roman" w:hAnsi="Times New Roman" w:cs="Times New Roman"/>
+          <w:sz w:val="28"/>
+          <w:szCs w:val="28"/>
+        </w:rPr>
+        <w:t>cứ</w:t>
+      </w:r>
+      <w:proofErr w:type="spellEnd"/>
+      <w:r>
+        <w:rPr>
+          <w:rFonts w:ascii="Times New Roman" w:eastAsia="Times New Roman" w:hAnsi="Times New Roman" w:cs="Times New Roman"/>
+          <w:sz w:val="28"/>
+          <w:szCs w:val="28"/>
+        </w:rPr>
+        <w:t xml:space="preserve"> </w:t>
+      </w:r>
+      <w:proofErr w:type="spellStart"/>
+      <w:r>
+        <w:rPr>
+          <w:rFonts w:ascii="Times New Roman" w:eastAsia="Times New Roman" w:hAnsi="Times New Roman" w:cs="Times New Roman"/>
+          <w:sz w:val="28"/>
+          <w:szCs w:val="28"/>
+        </w:rPr>
+        <w:t>Điều</w:t>
+      </w:r>
+      <w:proofErr w:type="spellEnd"/>
+      <w:r>
+        <w:rPr>
+          <w:rFonts w:ascii="Times New Roman" w:eastAsia="Times New Roman" w:hAnsi="Times New Roman" w:cs="Times New Roman"/>
+          <w:sz w:val="28"/>
+          <w:szCs w:val="28"/>
+        </w:rPr>
+        <w:t xml:space="preserve"> </w:t>
+      </w:r>
+      <w:proofErr w:type="spellStart"/>
+      <w:r>
+        <w:rPr>
+          <w:rFonts w:ascii="Times New Roman" w:eastAsia="Times New Roman" w:hAnsi="Times New Roman" w:cs="Times New Roman"/>
+          <w:sz w:val="28"/>
+          <w:szCs w:val="28"/>
+        </w:rPr>
+        <w:t>lệ</w:t>
+      </w:r>
+      <w:proofErr w:type="spellEnd"/>
+      <w:r>
+        <w:rPr>
+          <w:rFonts w:ascii="Times New Roman" w:eastAsia="Times New Roman" w:hAnsi="Times New Roman" w:cs="Times New Roman"/>
+          <w:sz w:val="28"/>
+          <w:szCs w:val="28"/>
+        </w:rPr>
+        <w:t xml:space="preserve"> </w:t>
+      </w:r>
+      <w:r>
+        <w:rPr>
+          <w:rFonts w:ascii="Times New Roman" w:hAnsi="Times New Roman"/>
+          <w:sz w:val="28"/>
+          <w:szCs w:val="28"/>
+        </w:rPr>
+        <w:t>{</w:t>
+      </w:r>
+      <w:proofErr w:type="spellStart"/>
+      <w:r>
+        <w:rPr>
+          <w:rFonts w:ascii="Times New Roman" w:hAnsi="Times New Roman" w:cs="Times New Roman"/>
+          <w:iCs/>
+          <w:color w:val="000000" w:themeColor="text1"/>
+          <w:sz w:val="28"/>
+          <w:szCs w:val="28"/>
+        </w:rPr>
+        <w:t>pending_approve_company_name</w:t>
+      </w:r>
+      <w:proofErr w:type="spellEnd"/>
+      <w:r>
+        <w:rPr>
+          <w:rFonts w:ascii="Times New Roman" w:hAnsi="Times New Roman" w:cs="Times New Roman"/>
+          <w:iCs/>
+          <w:color w:val="000000" w:themeColor="text1"/>
+          <w:sz w:val="28"/>
+          <w:szCs w:val="28"/>
+        </w:rPr>
+        <w:t>}</w:t>
+      </w:r>
+      <w:r>
+        <w:rPr>
+          <w:rFonts w:ascii="Times New Roman" w:hAnsi="Times New Roman" w:cs="Times New Roman"/>
+          <w:iCs/>
+          <w:color w:val="000000" w:themeColor="text1"/>
+          <w:sz w:val="28"/>
+          <w:szCs w:val="28"/>
+        </w:rPr>
+        <w:t>;</w:t>
+      </w:r>
+    </w:p>
+    <w:p>
+      <w:pPr>
+        <w:spacing w:before="120" w:after="120" w:line="240" w:lineRule="auto"/>
+        <w:ind w:left="0" w:right="0" w:firstLine="360"/>
+        <w:jc w:val="both"/>
+        <w:rPr>
+          <w:rFonts w:ascii="Times New Roman" w:eastAsia="Times New Roman" w:hAnsi="Times New Roman" w:cs="Times New Roman"/>
+          <w:sz w:val="28"/>
+          <w:szCs w:val="28"/>
+        </w:rPr>
+      </w:pPr>
+      <w:r>
+        <w:rPr>
+          <w:rFonts w:ascii="Times New Roman" w:eastAsia="Times New Roman" w:hAnsi="Times New Roman" w:cs="Times New Roman"/>
+          <w:sz w:val="28"/>
+          <w:szCs w:val="28"/>
+        </w:rPr>
+        <w:t> </w:t>
+      </w:r>
+    </w:p>
+    <w:p>
+      <w:pPr>
+        <w:spacing w:before="120" w:after="120" w:line="240" w:lineRule="auto"/>
+        <w:ind w:left="0" w:right="0"/>
+        <w:jc w:val="center"/>
+        <w:outlineLvl w:val="0"/>
+        <w:rPr>
+          <w:rFonts w:ascii="Times New Roman" w:eastAsia="Times New Roman" w:hAnsi="Times New Roman" w:cs="Times New Roman"/>
+          <w:b/>
+          <w:bCs/>
+          <w:sz w:val="28"/>
+          <w:szCs w:val="28"/>
+        </w:rPr>
+      </w:pPr>
+      <w:r>
+        <w:rPr>
+          <w:rFonts w:ascii="Times New Roman" w:eastAsia="Times New Roman" w:hAnsi="Times New Roman" w:cs="Times New Roman"/>
+          <w:b/>
+          <w:bCs/>
+          <w:sz w:val="28"/>
+          <w:szCs w:val="28"/>
+        </w:rPr>
+        <w:t>QUYẾT ĐỊNH:</w:t>
+      </w:r>
+    </w:p>
+    <w:p>
+      <w:pPr>
+        <w:spacing w:before="120" w:after="120" w:line="240" w:lineRule="auto"/>
+        <w:ind w:left="360" w:right="0" w:firstLine="360"/>
+        <w:jc w:val="both"/>
+        <w:outlineLvl w:val="0"/>
+        <w:rPr>
+          <w:rFonts w:ascii="Times New Roman" w:eastAsia="Times New Roman" w:hAnsi="Times New Roman" w:cs="Times New Roman"/>
+          <w:b/>
+          <w:bCs/>
           <w:sz w:val="28"/>
           <w:szCs w:val="28"/>
         </w:rPr>
@@ -494,59 +1207,226 @@
     </w:p>
     <w:p>
       <w:pPr>
-        <w:spacing w:before="120" w:after="120"/>
+        <w:spacing w:before="120" w:after="120" w:line="240" w:lineRule="auto"/>
         <w:ind w:left="0" w:right="0"/>
         <w:jc w:val="both"/>
         <w:rPr>
-          <w:rFonts w:ascii="Times New Roman" w:eastAsia="Times New Roman" w:hAnsi="Times New Roman" w:cs="Times New Roman"/>
+          <w:rFonts w:ascii="Times New Roman" w:hAnsi="Times New Roman"/>
           <w:sz w:val="28"/>
           <w:szCs w:val="28"/>
         </w:rPr>
       </w:pPr>
       <w:r>
         <w:rPr>
-          <w:rFonts w:ascii="Times New Roman" w:eastAsia="Times New Roman" w:hAnsi="Times New Roman" w:cs="Times New Roman"/>
-          <w:sz w:val="28"/>
-          <w:szCs w:val="28"/>
-        </w:rPr>
-        <w:t xml:space="preserve">- Căn cứ Luật Doanh nghiệp số </w:t>
-      </w:r>
-      <w:r>
-        <w:rPr>
-          <w:rFonts w:ascii="Times New Roman" w:hAnsi="Times New Roman" w:cs="Times New Roman"/>
-          <w:sz w:val="28"/>
-          <w:szCs w:val="28"/>
-          <w:lang w:val="nl-NL"/>
-        </w:rPr>
-        <w:t>59/2020/QH14</w:t>
-      </w:r>
-      <w:r>
-        <w:rPr>
-          <w:rFonts w:ascii="Times New Roman" w:eastAsia="Times New Roman" w:hAnsi="Times New Roman" w:cs="Times New Roman"/>
-          <w:sz w:val="28"/>
-          <w:szCs w:val="28"/>
-        </w:rPr>
-        <w:t xml:space="preserve"> được Quốc hội thông qua ngày 17 tháng 06 năm 2020;</w:t>
+          <w:rFonts w:ascii="Times New Roman" w:hAnsi="Times New Roman"/>
+          <w:sz w:val="28"/>
+          <w:szCs w:val="28"/>
+        </w:rPr>
+        <w:t>{#pending_approve_obj == "</w:t>
+      </w:r>
+      <w:proofErr w:type="spellStart"/>
+      <w:r>
+        <w:rPr>
+          <w:rFonts w:ascii="Times New Roman" w:hAnsi="Times New Roman"/>
+          <w:sz w:val="28"/>
+          <w:szCs w:val="28"/>
+        </w:rPr>
+        <w:t>Toàn</w:t>
+      </w:r>
+      <w:proofErr w:type="spellEnd"/>
+      <w:r>
+        <w:rPr>
+          <w:rFonts w:ascii="Times New Roman" w:hAnsi="Times New Roman"/>
+          <w:sz w:val="28"/>
+          <w:szCs w:val="28"/>
+        </w:rPr>
+        <w:t xml:space="preserve"> </w:t>
+      </w:r>
+      <w:proofErr w:type="spellStart"/>
+      <w:r>
+        <w:rPr>
+          <w:rFonts w:ascii="Times New Roman" w:hAnsi="Times New Roman"/>
+          <w:sz w:val="28"/>
+          <w:szCs w:val="28"/>
+        </w:rPr>
+        <w:t>bộ</w:t>
+      </w:r>
+      <w:proofErr w:type="spellEnd"/>
+      <w:r>
+        <w:rPr>
+          <w:rFonts w:ascii="Times New Roman" w:hAnsi="Times New Roman"/>
+          <w:sz w:val="28"/>
+          <w:szCs w:val="28"/>
+        </w:rPr>
+        <w:t xml:space="preserve"> </w:t>
+      </w:r>
+      <w:proofErr w:type="spellStart"/>
+      <w:r>
+        <w:rPr>
+          <w:rFonts w:ascii="Times New Roman" w:hAnsi="Times New Roman"/>
+          <w:sz w:val="28"/>
+          <w:szCs w:val="28"/>
+        </w:rPr>
+        <w:t>công</w:t>
+      </w:r>
+      <w:proofErr w:type="spellEnd"/>
+      <w:r>
+        <w:rPr>
+          <w:rFonts w:ascii="Times New Roman" w:hAnsi="Times New Roman"/>
+          <w:sz w:val="28"/>
+          <w:szCs w:val="28"/>
+        </w:rPr>
+        <w:t xml:space="preserve"> ty"}</w:t>
       </w:r>
     </w:p>
     <w:p>
       <w:pPr>
-        <w:spacing w:before="120" w:after="120"/>
+        <w:spacing w:before="120" w:after="120" w:line="240" w:lineRule="auto"/>
         <w:ind w:left="0" w:right="0"/>
         <w:jc w:val="both"/>
         <w:rPr>
-          <w:rFonts w:ascii="Times New Roman" w:eastAsia="Times New Roman" w:hAnsi="Times New Roman" w:cs="Times New Roman"/>
+          <w:rFonts w:ascii="Times New Roman" w:hAnsi="Times New Roman"/>
           <w:sz w:val="28"/>
           <w:szCs w:val="28"/>
         </w:rPr>
       </w:pPr>
-      <w:r>
-        <w:rPr>
-          <w:rFonts w:ascii="Times New Roman" w:eastAsia="Times New Roman" w:hAnsi="Times New Roman" w:cs="Times New Roman"/>
-          <w:sz w:val="28"/>
-          <w:szCs w:val="28"/>
-        </w:rPr>
-        <w:t xml:space="preserve">- Căn cứ Điều lệ Công ty TNHH </w:t>
+      <w:proofErr w:type="spellStart"/>
+      <w:r>
+        <w:rPr>
+          <w:rFonts w:ascii="Times New Roman" w:hAnsi="Times New Roman"/>
+          <w:b/>
+          <w:bCs/>
+          <w:sz w:val="28"/>
+          <w:szCs w:val="28"/>
+        </w:rPr>
+        <w:t>Điều</w:t>
+      </w:r>
+      <w:proofErr w:type="spellEnd"/>
+      <w:r>
+        <w:rPr>
+          <w:rFonts w:ascii="Times New Roman" w:hAnsi="Times New Roman"/>
+          <w:b/>
+          <w:bCs/>
+          <w:sz w:val="28"/>
+          <w:szCs w:val="28"/>
+        </w:rPr>
+        <w:t xml:space="preserve"> 1</w:t>
+      </w:r>
+      <w:r>
+        <w:rPr>
+          <w:rFonts w:ascii="Times New Roman" w:hAnsi="Times New Roman"/>
+          <w:sz w:val="28"/>
+          <w:szCs w:val="28"/>
+        </w:rPr>
+        <w:t xml:space="preserve">: </w:t>
+      </w:r>
+      <w:proofErr w:type="spellStart"/>
+      <w:r>
+        <w:rPr>
+          <w:rFonts w:ascii="Times New Roman" w:hAnsi="Times New Roman"/>
+          <w:sz w:val="28"/>
+          <w:szCs w:val="28"/>
+        </w:rPr>
+        <w:t>Tạm</w:t>
+      </w:r>
+      <w:proofErr w:type="spellEnd"/>
+      <w:r>
+        <w:rPr>
+          <w:rFonts w:ascii="Times New Roman" w:hAnsi="Times New Roman"/>
+          <w:sz w:val="28"/>
+          <w:szCs w:val="28"/>
+        </w:rPr>
+        <w:t xml:space="preserve"> </w:t>
+      </w:r>
+      <w:proofErr w:type="spellStart"/>
+      <w:r>
+        <w:rPr>
+          <w:rFonts w:ascii="Times New Roman" w:hAnsi="Times New Roman"/>
+          <w:sz w:val="28"/>
+          <w:szCs w:val="28"/>
+        </w:rPr>
+        <w:t>ngưng</w:t>
+      </w:r>
+      <w:proofErr w:type="spellEnd"/>
+      <w:r>
+        <w:rPr>
+          <w:rFonts w:ascii="Times New Roman" w:hAnsi="Times New Roman"/>
+          <w:sz w:val="28"/>
+          <w:szCs w:val="28"/>
+        </w:rPr>
+        <w:t xml:space="preserve"> </w:t>
+      </w:r>
+      <w:proofErr w:type="spellStart"/>
+      <w:r>
+        <w:rPr>
+          <w:rFonts w:ascii="Times New Roman" w:hAnsi="Times New Roman"/>
+          <w:sz w:val="28"/>
+          <w:szCs w:val="28"/>
+        </w:rPr>
+        <w:t>kinh</w:t>
+      </w:r>
+      <w:proofErr w:type="spellEnd"/>
+      <w:r>
+        <w:rPr>
+          <w:rFonts w:ascii="Times New Roman" w:hAnsi="Times New Roman"/>
+          <w:sz w:val="28"/>
+          <w:szCs w:val="28"/>
+        </w:rPr>
+        <w:t xml:space="preserve"> </w:t>
+      </w:r>
+      <w:proofErr w:type="spellStart"/>
+      <w:r>
+        <w:rPr>
+          <w:rFonts w:ascii="Times New Roman" w:hAnsi="Times New Roman"/>
+          <w:sz w:val="28"/>
+          <w:szCs w:val="28"/>
+        </w:rPr>
+        <w:t>doanh</w:t>
+      </w:r>
+      <w:proofErr w:type="spellEnd"/>
+      <w:r>
+        <w:rPr>
+          <w:rFonts w:ascii="Times New Roman" w:hAnsi="Times New Roman"/>
+          <w:sz w:val="28"/>
+          <w:szCs w:val="28"/>
+        </w:rPr>
+        <w:t xml:space="preserve"> </w:t>
+      </w:r>
+      <w:proofErr w:type="spellStart"/>
+      <w:r>
+        <w:rPr>
+          <w:rFonts w:ascii="Times New Roman" w:hAnsi="Times New Roman"/>
+          <w:sz w:val="28"/>
+          <w:szCs w:val="28"/>
+        </w:rPr>
+        <w:t>đối</w:t>
+      </w:r>
+      <w:proofErr w:type="spellEnd"/>
+      <w:r>
+        <w:rPr>
+          <w:rFonts w:ascii="Times New Roman" w:hAnsi="Times New Roman"/>
+          <w:sz w:val="28"/>
+          <w:szCs w:val="28"/>
+        </w:rPr>
+        <w:t xml:space="preserve"> </w:t>
+      </w:r>
+      <w:proofErr w:type="spellStart"/>
+      <w:r>
+        <w:rPr>
+          <w:rFonts w:ascii="Times New Roman" w:hAnsi="Times New Roman"/>
+          <w:sz w:val="28"/>
+          <w:szCs w:val="28"/>
+        </w:rPr>
+        <w:t>với</w:t>
+      </w:r>
+      <w:proofErr w:type="spellEnd"/>
+      <w:r>
+        <w:rPr>
+          <w:rFonts w:ascii="Times New Roman" w:hAnsi="Times New Roman"/>
+          <w:sz w:val="28"/>
+          <w:szCs w:val="28"/>
+        </w:rPr>
+        <w:t xml:space="preserve">: </w:t>
       </w:r>
       <w:r>
         <w:rPr>
@@ -556,285 +1436,776 @@
         </w:rPr>
         <w:t>{</w:t>
       </w:r>
-      <w:r>
-        <w:rPr>
-          <w:rFonts w:ascii="Times New Roman" w:hAnsi="Times New Roman" w:cs="Times New Roman"/>
-          <w:iCs/>
-          <w:color w:val="000000" w:themeColor="text1"/>
-          <w:sz w:val="28"/>
-          <w:szCs w:val="28"/>
-        </w:rPr>
-        <w:t>pending_approve_company_name}</w:t>
-      </w:r>
-      <w:r>
-        <w:rPr>
-          <w:rFonts w:ascii="Times New Roman" w:hAnsi="Times New Roman" w:cs="Times New Roman"/>
-          <w:iCs/>
-          <w:color w:val="000000" w:themeColor="text1"/>
-          <w:sz w:val="28"/>
-          <w:szCs w:val="28"/>
-        </w:rPr>
-        <w:t>;</w:t>
+      <w:proofErr w:type="spellStart"/>
+      <w:r>
+        <w:rPr>
+          <w:rFonts w:ascii="Times New Roman" w:hAnsi="Times New Roman"/>
+          <w:sz w:val="28"/>
+          <w:szCs w:val="28"/>
+        </w:rPr>
+        <w:t>pending_approve_company_</w:t>
+      </w:r>
+      <w:proofErr w:type="gramStart"/>
+      <w:r>
+        <w:rPr>
+          <w:rFonts w:ascii="Times New Roman" w:hAnsi="Times New Roman"/>
+          <w:sz w:val="28"/>
+          <w:szCs w:val="28"/>
+        </w:rPr>
+        <w:t>name</w:t>
+      </w:r>
+      <w:proofErr w:type="spellEnd"/>
+      <w:r>
+        <w:rPr>
+          <w:rFonts w:ascii="Times New Roman" w:hAnsi="Times New Roman"/>
+          <w:sz w:val="28"/>
+          <w:szCs w:val="28"/>
+        </w:rPr>
+        <w:t>}</w:t>
+      </w:r>
+      <w:r>
+        <w:rPr>
+          <w:rFonts w:ascii="Times New Roman" w:hAnsi="Times New Roman"/>
+          <w:sz w:val="28"/>
+          <w:szCs w:val="28"/>
+        </w:rPr>
+        <w:t>{</w:t>
+      </w:r>
+      <w:proofErr w:type="gramEnd"/>
+      <w:r>
+        <w:rPr>
+          <w:rFonts w:ascii="Times New Roman" w:hAnsi="Times New Roman"/>
+          <w:sz w:val="28"/>
+          <w:szCs w:val="28"/>
+        </w:rPr>
+        <w:t>/}</w:t>
       </w:r>
     </w:p>
     <w:p>
       <w:pPr>
-        <w:spacing w:before="120" w:after="120"/>
-        <w:ind w:left="0" w:right="0" w:firstLine="360"/>
+        <w:spacing w:before="120" w:after="120" w:line="240" w:lineRule="auto"/>
+        <w:ind w:left="0" w:right="0"/>
         <w:jc w:val="both"/>
         <w:rPr>
-          <w:rFonts w:ascii="Times New Roman" w:eastAsia="Times New Roman" w:hAnsi="Times New Roman" w:cs="Times New Roman"/>
+          <w:rFonts w:ascii="Times New Roman" w:hAnsi="Times New Roman"/>
           <w:sz w:val="28"/>
           <w:szCs w:val="28"/>
         </w:rPr>
       </w:pPr>
       <w:r>
         <w:rPr>
-          <w:rFonts w:ascii="Times New Roman" w:eastAsia="Times New Roman" w:hAnsi="Times New Roman" w:cs="Times New Roman"/>
-          <w:sz w:val="28"/>
-          <w:szCs w:val="28"/>
-        </w:rPr>
-        <w:t> </w:t>
+          <w:rFonts w:ascii="Times New Roman" w:hAnsi="Times New Roman"/>
+          <w:sz w:val="28"/>
+          <w:szCs w:val="28"/>
+        </w:rPr>
+        <w:t>{#pending_approve_</w:t>
+      </w:r>
+      <w:proofErr w:type="gramStart"/>
+      <w:r>
+        <w:rPr>
+          <w:rFonts w:ascii="Times New Roman" w:hAnsi="Times New Roman"/>
+          <w:sz w:val="28"/>
+          <w:szCs w:val="28"/>
+        </w:rPr>
+        <w:t xml:space="preserve">obj </w:t>
+      </w:r>
+      <w:r>
+        <w:rPr>
+          <w:rFonts w:ascii="Times New Roman" w:hAnsi="Times New Roman"/>
+          <w:sz w:val="28"/>
+          <w:szCs w:val="28"/>
+        </w:rPr>
+        <w:t>!</w:t>
+      </w:r>
+      <w:proofErr w:type="gramEnd"/>
+      <w:r>
+        <w:rPr>
+          <w:rFonts w:ascii="Times New Roman" w:hAnsi="Times New Roman"/>
+          <w:sz w:val="28"/>
+          <w:szCs w:val="28"/>
+        </w:rPr>
+        <w:t>== "</w:t>
+      </w:r>
+      <w:proofErr w:type="spellStart"/>
+      <w:r>
+        <w:rPr>
+          <w:rFonts w:ascii="Times New Roman" w:hAnsi="Times New Roman"/>
+          <w:sz w:val="28"/>
+          <w:szCs w:val="28"/>
+        </w:rPr>
+        <w:t>Toàn</w:t>
+      </w:r>
+      <w:proofErr w:type="spellEnd"/>
+      <w:r>
+        <w:rPr>
+          <w:rFonts w:ascii="Times New Roman" w:hAnsi="Times New Roman"/>
+          <w:sz w:val="28"/>
+          <w:szCs w:val="28"/>
+        </w:rPr>
+        <w:t xml:space="preserve"> </w:t>
+      </w:r>
+      <w:proofErr w:type="spellStart"/>
+      <w:r>
+        <w:rPr>
+          <w:rFonts w:ascii="Times New Roman" w:hAnsi="Times New Roman"/>
+          <w:sz w:val="28"/>
+          <w:szCs w:val="28"/>
+        </w:rPr>
+        <w:t>bộ</w:t>
+      </w:r>
+      <w:proofErr w:type="spellEnd"/>
+      <w:r>
+        <w:rPr>
+          <w:rFonts w:ascii="Times New Roman" w:hAnsi="Times New Roman"/>
+          <w:sz w:val="28"/>
+          <w:szCs w:val="28"/>
+        </w:rPr>
+        <w:t xml:space="preserve"> </w:t>
+      </w:r>
+      <w:proofErr w:type="spellStart"/>
+      <w:r>
+        <w:rPr>
+          <w:rFonts w:ascii="Times New Roman" w:hAnsi="Times New Roman"/>
+          <w:sz w:val="28"/>
+          <w:szCs w:val="28"/>
+        </w:rPr>
+        <w:t>công</w:t>
+      </w:r>
+      <w:proofErr w:type="spellEnd"/>
+      <w:r>
+        <w:rPr>
+          <w:rFonts w:ascii="Times New Roman" w:hAnsi="Times New Roman"/>
+          <w:sz w:val="28"/>
+          <w:szCs w:val="28"/>
+        </w:rPr>
+        <w:t xml:space="preserve"> ty</w:t>
+      </w:r>
+      <w:r>
+        <w:rPr>
+          <w:rFonts w:ascii="Times New Roman" w:hAnsi="Times New Roman"/>
+          <w:sz w:val="28"/>
+          <w:szCs w:val="28"/>
+        </w:rPr>
+        <w:t>"}</w:t>
       </w:r>
     </w:p>
     <w:p>
       <w:pPr>
-        <w:spacing w:before="120" w:after="120"/>
+        <w:spacing w:before="120" w:after="120" w:line="240" w:lineRule="auto"/>
         <w:ind w:left="0" w:right="0"/>
-        <w:jc w:val="center"/>
-        <w:outlineLvl w:val="0"/>
-        <w:rPr>
-          <w:rFonts w:ascii="Times New Roman" w:eastAsia="Times New Roman" w:hAnsi="Times New Roman" w:cs="Times New Roman"/>
+        <w:rPr>
+          <w:rFonts w:ascii="Times New Roman" w:hAnsi="Times New Roman"/>
+          <w:sz w:val="28"/>
+          <w:szCs w:val="28"/>
+        </w:rPr>
+      </w:pPr>
+      <w:proofErr w:type="spellStart"/>
+      <w:r>
+        <w:rPr>
+          <w:rFonts w:ascii="Times New Roman" w:hAnsi="Times New Roman"/>
           <w:b/>
           <w:bCs/>
           <w:sz w:val="28"/>
           <w:szCs w:val="28"/>
         </w:rPr>
-      </w:pPr>
-      <w:r>
-        <w:rPr>
-          <w:rFonts w:ascii="Times New Roman" w:eastAsia="Times New Roman" w:hAnsi="Times New Roman" w:cs="Times New Roman"/>
+        <w:t>Điều</w:t>
+      </w:r>
+      <w:proofErr w:type="spellEnd"/>
+      <w:r>
+        <w:rPr>
+          <w:rFonts w:ascii="Times New Roman" w:hAnsi="Times New Roman"/>
           <w:b/>
           <w:bCs/>
           <w:sz w:val="28"/>
           <w:szCs w:val="28"/>
         </w:rPr>
-        <w:t>QUYẾT ĐỊNH:</w:t>
+        <w:t xml:space="preserve"> 1</w:t>
+      </w:r>
+      <w:r>
+        <w:rPr>
+          <w:rFonts w:ascii="Times New Roman" w:hAnsi="Times New Roman"/>
+          <w:sz w:val="28"/>
+          <w:szCs w:val="28"/>
+        </w:rPr>
+        <w:t xml:space="preserve">: </w:t>
+      </w:r>
+      <w:proofErr w:type="spellStart"/>
+      <w:r>
+        <w:rPr>
+          <w:rFonts w:ascii="Times New Roman" w:hAnsi="Times New Roman"/>
+          <w:sz w:val="28"/>
+          <w:szCs w:val="28"/>
+        </w:rPr>
+        <w:t>Tạm</w:t>
+      </w:r>
+      <w:proofErr w:type="spellEnd"/>
+      <w:r>
+        <w:rPr>
+          <w:rFonts w:ascii="Times New Roman" w:hAnsi="Times New Roman"/>
+          <w:sz w:val="28"/>
+          <w:szCs w:val="28"/>
+        </w:rPr>
+        <w:t xml:space="preserve"> </w:t>
+      </w:r>
+      <w:proofErr w:type="spellStart"/>
+      <w:r>
+        <w:rPr>
+          <w:rFonts w:ascii="Times New Roman" w:hAnsi="Times New Roman"/>
+          <w:sz w:val="28"/>
+          <w:szCs w:val="28"/>
+        </w:rPr>
+        <w:t>ngưng</w:t>
+      </w:r>
+      <w:proofErr w:type="spellEnd"/>
+      <w:r>
+        <w:rPr>
+          <w:rFonts w:ascii="Times New Roman" w:hAnsi="Times New Roman"/>
+          <w:sz w:val="28"/>
+          <w:szCs w:val="28"/>
+        </w:rPr>
+        <w:t xml:space="preserve"> </w:t>
+      </w:r>
+      <w:proofErr w:type="spellStart"/>
+      <w:r>
+        <w:rPr>
+          <w:rFonts w:ascii="Times New Roman" w:hAnsi="Times New Roman"/>
+          <w:sz w:val="28"/>
+          <w:szCs w:val="28"/>
+        </w:rPr>
+        <w:t>kinh</w:t>
+      </w:r>
+      <w:proofErr w:type="spellEnd"/>
+      <w:r>
+        <w:rPr>
+          <w:rFonts w:ascii="Times New Roman" w:hAnsi="Times New Roman"/>
+          <w:sz w:val="28"/>
+          <w:szCs w:val="28"/>
+        </w:rPr>
+        <w:t xml:space="preserve"> </w:t>
+      </w:r>
+      <w:proofErr w:type="spellStart"/>
+      <w:r>
+        <w:rPr>
+          <w:rFonts w:ascii="Times New Roman" w:hAnsi="Times New Roman"/>
+          <w:sz w:val="28"/>
+          <w:szCs w:val="28"/>
+        </w:rPr>
+        <w:t>doanh</w:t>
+      </w:r>
+      <w:proofErr w:type="spellEnd"/>
+      <w:r>
+        <w:rPr>
+          <w:rFonts w:ascii="Times New Roman" w:hAnsi="Times New Roman"/>
+          <w:sz w:val="28"/>
+          <w:szCs w:val="28"/>
+        </w:rPr>
+        <w:t xml:space="preserve"> </w:t>
+      </w:r>
+      <w:proofErr w:type="spellStart"/>
+      <w:r>
+        <w:rPr>
+          <w:rFonts w:ascii="Times New Roman" w:hAnsi="Times New Roman"/>
+          <w:sz w:val="28"/>
+          <w:szCs w:val="28"/>
+        </w:rPr>
+        <w:t>đối</w:t>
+      </w:r>
+      <w:proofErr w:type="spellEnd"/>
+      <w:r>
+        <w:rPr>
+          <w:rFonts w:ascii="Times New Roman" w:hAnsi="Times New Roman"/>
+          <w:sz w:val="28"/>
+          <w:szCs w:val="28"/>
+        </w:rPr>
+        <w:t xml:space="preserve"> </w:t>
+      </w:r>
+      <w:proofErr w:type="spellStart"/>
+      <w:r>
+        <w:rPr>
+          <w:rFonts w:ascii="Times New Roman" w:hAnsi="Times New Roman"/>
+          <w:sz w:val="28"/>
+          <w:szCs w:val="28"/>
+        </w:rPr>
+        <w:t>với</w:t>
+      </w:r>
+      <w:proofErr w:type="spellEnd"/>
+      <w:r>
+        <w:rPr>
+          <w:rFonts w:ascii="Times New Roman" w:hAnsi="Times New Roman"/>
+          <w:sz w:val="28"/>
+          <w:szCs w:val="28"/>
+        </w:rPr>
+        <w:t xml:space="preserve">: </w:t>
+      </w:r>
+      <w:r>
+        <w:rPr>
+          <w:rFonts w:ascii="Times New Roman" w:hAnsi="Times New Roman"/>
+          <w:sz w:val="28"/>
+          <w:szCs w:val="28"/>
+        </w:rPr>
+        <w:t>{</w:t>
+      </w:r>
+      <w:r>
+        <w:rPr>
+          <w:rFonts w:ascii="Times New Roman" w:hAnsi="Times New Roman"/>
+          <w:sz w:val="28"/>
+          <w:szCs w:val="28"/>
+        </w:rPr>
+        <w:t>pending_approve_branch_0_branch_</w:t>
+      </w:r>
+      <w:proofErr w:type="gramStart"/>
+      <w:r>
+        <w:rPr>
+          <w:rFonts w:ascii="Times New Roman" w:hAnsi="Times New Roman"/>
+          <w:sz w:val="28"/>
+          <w:szCs w:val="28"/>
+        </w:rPr>
+        <w:t>name</w:t>
+      </w:r>
+      <w:r>
+        <w:rPr>
+          <w:rFonts w:ascii="Times New Roman" w:hAnsi="Times New Roman"/>
+          <w:sz w:val="28"/>
+          <w:szCs w:val="28"/>
+        </w:rPr>
+        <w:t>}</w:t>
+      </w:r>
+      <w:r>
+        <w:rPr>
+          <w:rFonts w:ascii="Times New Roman" w:hAnsi="Times New Roman"/>
+          <w:sz w:val="28"/>
+          <w:szCs w:val="28"/>
+        </w:rPr>
+        <w:t>{</w:t>
+      </w:r>
+      <w:proofErr w:type="gramEnd"/>
+      <w:r>
+        <w:rPr>
+          <w:rFonts w:ascii="Times New Roman" w:hAnsi="Times New Roman"/>
+          <w:sz w:val="28"/>
+          <w:szCs w:val="28"/>
+        </w:rPr>
+        <w:t>/}</w:t>
       </w:r>
     </w:p>
     <w:p>
       <w:pPr>
-        <w:spacing w:before="120" w:after="120"/>
-        <w:ind w:left="360" w:right="0" w:firstLine="360"/>
+        <w:spacing w:before="120" w:after="120" w:line="240" w:lineRule="auto"/>
+        <w:ind w:left="0" w:right="0"/>
         <w:jc w:val="both"/>
-        <w:outlineLvl w:val="0"/>
-        <w:rPr>
-          <w:rFonts w:ascii="Times New Roman" w:eastAsia="Times New Roman" w:hAnsi="Times New Roman" w:cs="Times New Roman"/>
-          <w:b/>
-          <w:bCs/>
+        <w:rPr>
+          <w:rFonts w:ascii="Times New Roman" w:eastAsia="Times New Roman" w:hAnsi="Times New Roman"/>
           <w:sz w:val="28"/>
           <w:szCs w:val="28"/>
         </w:rPr>
       </w:pPr>
+      <w:proofErr w:type="spellStart"/>
+      <w:r>
+        <w:rPr>
+          <w:rFonts w:ascii="Times New Roman" w:eastAsia="Times New Roman" w:hAnsi="Times New Roman"/>
+          <w:sz w:val="28"/>
+          <w:szCs w:val="28"/>
+        </w:rPr>
+        <w:t>Thời</w:t>
+      </w:r>
+      <w:proofErr w:type="spellEnd"/>
+      <w:r>
+        <w:rPr>
+          <w:rFonts w:ascii="Times New Roman" w:eastAsia="Times New Roman" w:hAnsi="Times New Roman"/>
+          <w:sz w:val="28"/>
+          <w:szCs w:val="28"/>
+        </w:rPr>
+        <w:t xml:space="preserve"> </w:t>
+      </w:r>
+      <w:proofErr w:type="spellStart"/>
+      <w:r>
+        <w:rPr>
+          <w:rFonts w:ascii="Times New Roman" w:eastAsia="Times New Roman" w:hAnsi="Times New Roman"/>
+          <w:sz w:val="28"/>
+          <w:szCs w:val="28"/>
+        </w:rPr>
+        <w:t>gian</w:t>
+      </w:r>
+      <w:proofErr w:type="spellEnd"/>
+      <w:r>
+        <w:rPr>
+          <w:rFonts w:ascii="Times New Roman" w:eastAsia="Times New Roman" w:hAnsi="Times New Roman"/>
+          <w:sz w:val="28"/>
+          <w:szCs w:val="28"/>
+        </w:rPr>
+        <w:t xml:space="preserve"> </w:t>
+      </w:r>
+      <w:proofErr w:type="spellStart"/>
+      <w:r>
+        <w:rPr>
+          <w:rFonts w:ascii="Times New Roman" w:eastAsia="Times New Roman" w:hAnsi="Times New Roman"/>
+          <w:sz w:val="28"/>
+          <w:szCs w:val="28"/>
+        </w:rPr>
+        <w:t>tạm</w:t>
+      </w:r>
+      <w:proofErr w:type="spellEnd"/>
+      <w:r>
+        <w:rPr>
+          <w:rFonts w:ascii="Times New Roman" w:eastAsia="Times New Roman" w:hAnsi="Times New Roman"/>
+          <w:sz w:val="28"/>
+          <w:szCs w:val="28"/>
+        </w:rPr>
+        <w:t xml:space="preserve"> </w:t>
+      </w:r>
+      <w:proofErr w:type="spellStart"/>
+      <w:r>
+        <w:rPr>
+          <w:rFonts w:ascii="Times New Roman" w:eastAsia="Times New Roman" w:hAnsi="Times New Roman"/>
+          <w:sz w:val="28"/>
+          <w:szCs w:val="28"/>
+        </w:rPr>
+        <w:t>ngưng từ ngày</w:t>
+      </w:r>
+      <w:proofErr w:type="spellEnd"/>
+      <w:r>
+        <w:rPr>
+          <w:rFonts w:ascii="Times New Roman" w:eastAsia="Times New Roman" w:hAnsi="Times New Roman"/>
+          <w:sz w:val="28"/>
+          <w:szCs w:val="28"/>
+        </w:rPr>
+        <w:t> {</w:t>
+      </w:r>
+      <w:proofErr w:type="spellStart"/>
+      <w:r>
+        <w:rPr>
+          <w:rFonts w:ascii="Times New Roman" w:eastAsia="Times New Roman" w:hAnsi="Times New Roman"/>
+          <w:sz w:val="28"/>
+          <w:szCs w:val="28"/>
+        </w:rPr>
+        <w:t>pending_approve_time_range</w:t>
+      </w:r>
+      <w:r>
+        <w:rPr>
+          <w:rFonts w:ascii="Times New Roman" w:eastAsia="Times New Roman" w:hAnsi="Times New Roman"/>
+          <w:sz w:val="28"/>
+          <w:szCs w:val="28"/>
+        </w:rPr>
+        <w:t>_start</w:t>
+      </w:r>
+      <w:proofErr w:type="spellEnd"/>
+      <w:r>
+        <w:rPr>
+          <w:rFonts w:ascii="Times New Roman" w:eastAsia="Times New Roman" w:hAnsi="Times New Roman"/>
+          <w:sz w:val="28"/>
+          <w:szCs w:val="28"/>
+        </w:rPr>
+        <w:t>}</w:t>
+      </w:r>
+      <w:r>
+        <w:rPr>
+          <w:rFonts w:ascii="Times New Roman" w:eastAsia="Times New Roman" w:hAnsi="Times New Roman"/>
+          <w:sz w:val="28"/>
+          <w:szCs w:val="28"/>
+        </w:rPr>
+        <w:t xml:space="preserve"> </w:t>
+      </w:r>
+      <w:proofErr w:type="spellStart"/>
+      <w:r>
+        <w:rPr>
+          <w:rFonts w:ascii="Times New Roman" w:eastAsia="Times New Roman" w:hAnsi="Times New Roman"/>
+          <w:sz w:val="28"/>
+          <w:szCs w:val="28"/>
+        </w:rPr>
+        <w:t>đến</w:t>
+      </w:r>
+      <w:proofErr w:type="spellEnd"/>
+      <w:r>
+        <w:rPr>
+          <w:rFonts w:ascii="Times New Roman" w:eastAsia="Times New Roman" w:hAnsi="Times New Roman"/>
+          <w:sz w:val="28"/>
+          <w:szCs w:val="28"/>
+        </w:rPr>
+        <w:t xml:space="preserve"> </w:t>
+      </w:r>
+      <w:proofErr w:type="spellStart"/>
+      <w:r>
+        <w:rPr>
+          <w:rFonts w:ascii="Times New Roman" w:eastAsia="Times New Roman" w:hAnsi="Times New Roman"/>
+          <w:sz w:val="28"/>
+          <w:szCs w:val="28"/>
+        </w:rPr>
+        <w:t>ngày</w:t>
+      </w:r>
+      <w:proofErr w:type="spellEnd"/>
+      <w:r>
+        <w:rPr>
+          <w:rFonts w:ascii="Times New Roman" w:eastAsia="Times New Roman" w:hAnsi="Times New Roman"/>
+          <w:sz w:val="28"/>
+          <w:szCs w:val="28"/>
+        </w:rPr>
+        <w:t> </w:t>
+      </w:r>
+      <w:r>
+        <w:rPr>
+          <w:rFonts w:ascii="Times New Roman" w:eastAsia="Times New Roman" w:hAnsi="Times New Roman"/>
+          <w:sz w:val="28"/>
+          <w:szCs w:val="28"/>
+        </w:rPr>
+        <w:t>{</w:t>
+      </w:r>
+      <w:proofErr w:type="spellStart"/>
+      <w:r>
+        <w:rPr>
+          <w:rFonts w:ascii="Times New Roman" w:eastAsia="Times New Roman" w:hAnsi="Times New Roman"/>
+          <w:sz w:val="28"/>
+          <w:szCs w:val="28"/>
+        </w:rPr>
+        <w:t>pending_approve_time_range</w:t>
+      </w:r>
+      <w:r>
+        <w:rPr>
+          <w:rFonts w:ascii="Times New Roman" w:eastAsia="Times New Roman" w:hAnsi="Times New Roman"/>
+          <w:sz w:val="28"/>
+          <w:szCs w:val="28"/>
+        </w:rPr>
+        <w:t>_end</w:t>
+      </w:r>
+      <w:proofErr w:type="spellEnd"/>
+      <w:r>
+        <w:rPr>
+          <w:rFonts w:ascii="Times New Roman" w:eastAsia="Times New Roman" w:hAnsi="Times New Roman"/>
+          <w:sz w:val="28"/>
+          <w:szCs w:val="28"/>
+        </w:rPr>
+        <w:t>}</w:t>
+      </w:r>
     </w:p>
     <w:p>
       <w:pPr>
-        <w:spacing w:before="120" w:after="120"/>
+        <w:spacing w:before="120" w:after="120" w:line="240" w:lineRule="auto"/>
         <w:ind w:left="0" w:right="0"/>
         <w:jc w:val="both"/>
         <w:rPr>
-          <w:rFonts w:ascii="Times New Roman" w:hAnsi="Times New Roman" w:cs="Times New Roman"/>
-          <w:i/>
-          <w:iCs/>
-          <w:color w:val="FF0000"/>
+          <w:rFonts w:ascii="Times New Roman" w:eastAsia="Times New Roman" w:hAnsi="Times New Roman"/>
           <w:sz w:val="28"/>
           <w:szCs w:val="28"/>
         </w:rPr>
       </w:pPr>
-      <w:r>
-        <w:rPr>
-          <w:rFonts w:ascii="Times New Roman" w:hAnsi="Times New Roman"/>
-          <w:b/>
-          <w:bCs/>
-          <w:sz w:val="28"/>
-          <w:szCs w:val="28"/>
-        </w:rPr>
-        <w:t>Điều 1</w:t>
-      </w:r>
-      <w:r>
-        <w:rPr>
-          <w:rFonts w:ascii="Times New Roman" w:hAnsi="Times New Roman"/>
-          <w:sz w:val="28"/>
-          <w:szCs w:val="28"/>
-        </w:rPr>
-        <w:t>:</w:t>
-      </w:r>
-      <w:r>
-        <w:rPr>
-          <w:rFonts w:ascii="Times New Roman" w:hAnsi="Times New Roman"/>
-          <w:sz w:val="28"/>
-          <w:szCs w:val="28"/>
-        </w:rPr>
-        <w:t xml:space="preserve"> Tạm ngưng kinh doanh đối với: </w:t>
-      </w:r>
-      <w:r>
-        <w:rPr>
-          <w:rFonts w:ascii="Times New Roman" w:hAnsi="Times New Roman"/>
-          <w:sz w:val="28"/>
-          <w:szCs w:val="28"/>
-        </w:rPr>
-        <w:t>{</w:t>
-      </w:r>
-      <w:r>
-        <w:rPr>
-          <w:rFonts w:ascii="Times New Roman" w:hAnsi="Times New Roman" w:cs="Times New Roman"/>
-          <w:iCs/>
-          <w:color w:val="000000" w:themeColor="text1"/>
-          <w:sz w:val="28"/>
-          <w:szCs w:val="28"/>
-        </w:rPr>
-        <w:t>pending_approve_company_name}</w:t>
+      <w:proofErr w:type="spellStart"/>
+      <w:r>
+        <w:rPr>
+          <w:rFonts w:ascii="Times New Roman" w:eastAsia="Times New Roman" w:hAnsi="Times New Roman"/>
+          <w:sz w:val="28"/>
+          <w:szCs w:val="28"/>
+        </w:rPr>
+        <w:t>Lý</w:t>
+      </w:r>
+      <w:proofErr w:type="spellEnd"/>
+      <w:r>
+        <w:rPr>
+          <w:rFonts w:ascii="Times New Roman" w:eastAsia="Times New Roman" w:hAnsi="Times New Roman"/>
+          <w:sz w:val="28"/>
+          <w:szCs w:val="28"/>
+        </w:rPr>
+        <w:t xml:space="preserve"> do </w:t>
+      </w:r>
+      <w:proofErr w:type="spellStart"/>
+      <w:r>
+        <w:rPr>
+          <w:rFonts w:ascii="Times New Roman" w:eastAsia="Times New Roman" w:hAnsi="Times New Roman"/>
+          <w:sz w:val="28"/>
+          <w:szCs w:val="28"/>
+        </w:rPr>
+        <w:t>tạm</w:t>
+      </w:r>
+      <w:proofErr w:type="spellEnd"/>
+      <w:r>
+        <w:rPr>
+          <w:rFonts w:ascii="Times New Roman" w:eastAsia="Times New Roman" w:hAnsi="Times New Roman"/>
+          <w:sz w:val="28"/>
+          <w:szCs w:val="28"/>
+        </w:rPr>
+        <w:t xml:space="preserve"> </w:t>
+      </w:r>
+      <w:proofErr w:type="spellStart"/>
+      <w:r>
+        <w:rPr>
+          <w:rFonts w:ascii="Times New Roman" w:eastAsia="Times New Roman" w:hAnsi="Times New Roman"/>
+          <w:sz w:val="28"/>
+          <w:szCs w:val="28"/>
+        </w:rPr>
+        <w:t>ngừ</w:t>
+      </w:r>
+      <w:r>
+        <w:rPr>
+          <w:rFonts w:ascii="Times New Roman" w:eastAsia="Times New Roman" w:hAnsi="Times New Roman"/>
+          <w:sz w:val="28"/>
+          <w:szCs w:val="28"/>
+        </w:rPr>
+        <w:t>ng</w:t>
+      </w:r>
+      <w:proofErr w:type="spellEnd"/>
+      <w:r>
+        <w:rPr>
+          <w:rFonts w:ascii="Times New Roman" w:eastAsia="Times New Roman" w:hAnsi="Times New Roman"/>
+          <w:sz w:val="28"/>
+          <w:szCs w:val="28"/>
+        </w:rPr>
+        <w:t xml:space="preserve"> </w:t>
+      </w:r>
+      <w:proofErr w:type="spellStart"/>
+      <w:r>
+        <w:rPr>
+          <w:rFonts w:ascii="Times New Roman" w:eastAsia="Times New Roman" w:hAnsi="Times New Roman"/>
+          <w:sz w:val="28"/>
+          <w:szCs w:val="28"/>
+        </w:rPr>
+        <w:t>kinh</w:t>
+      </w:r>
+      <w:proofErr w:type="spellEnd"/>
+      <w:r>
+        <w:rPr>
+          <w:rFonts w:ascii="Times New Roman" w:eastAsia="Times New Roman" w:hAnsi="Times New Roman"/>
+          <w:sz w:val="28"/>
+          <w:szCs w:val="28"/>
+        </w:rPr>
+        <w:t xml:space="preserve"> </w:t>
+      </w:r>
+      <w:proofErr w:type="spellStart"/>
+      <w:r>
+        <w:rPr>
+          <w:rFonts w:ascii="Times New Roman" w:eastAsia="Times New Roman" w:hAnsi="Times New Roman"/>
+          <w:sz w:val="28"/>
+          <w:szCs w:val="28"/>
+        </w:rPr>
+        <w:t>doanh</w:t>
+      </w:r>
+      <w:proofErr w:type="spellEnd"/>
+      <w:r>
+        <w:rPr>
+          <w:rFonts w:ascii="Times New Roman" w:eastAsia="Times New Roman" w:hAnsi="Times New Roman"/>
+          <w:sz w:val="28"/>
+          <w:szCs w:val="28"/>
+        </w:rPr>
+        <w:t xml:space="preserve">: </w:t>
+      </w:r>
+      <w:proofErr w:type="spellStart"/>
+      <w:r>
+        <w:rPr>
+          <w:rFonts w:ascii="Times New Roman" w:eastAsia="Times New Roman" w:hAnsi="Times New Roman"/>
+          <w:sz w:val="28"/>
+          <w:szCs w:val="28"/>
+        </w:rPr>
+        <w:t>Kinh</w:t>
+      </w:r>
+      <w:proofErr w:type="spellEnd"/>
+      <w:r>
+        <w:rPr>
+          <w:rFonts w:ascii="Times New Roman" w:eastAsia="Times New Roman" w:hAnsi="Times New Roman"/>
+          <w:sz w:val="28"/>
+          <w:szCs w:val="28"/>
+        </w:rPr>
+        <w:t xml:space="preserve"> </w:t>
+      </w:r>
+      <w:proofErr w:type="spellStart"/>
+      <w:r>
+        <w:rPr>
+          <w:rFonts w:ascii="Times New Roman" w:eastAsia="Times New Roman" w:hAnsi="Times New Roman"/>
+          <w:sz w:val="28"/>
+          <w:szCs w:val="28"/>
+        </w:rPr>
+        <w:t>doanh</w:t>
+      </w:r>
+      <w:proofErr w:type="spellEnd"/>
+      <w:r>
+        <w:rPr>
+          <w:rFonts w:ascii="Times New Roman" w:eastAsia="Times New Roman" w:hAnsi="Times New Roman"/>
+          <w:sz w:val="28"/>
+          <w:szCs w:val="28"/>
+        </w:rPr>
+        <w:t xml:space="preserve"> </w:t>
+      </w:r>
+      <w:proofErr w:type="spellStart"/>
+      <w:r>
+        <w:rPr>
+          <w:rFonts w:ascii="Times New Roman" w:eastAsia="Times New Roman" w:hAnsi="Times New Roman"/>
+          <w:sz w:val="28"/>
+          <w:szCs w:val="28"/>
+        </w:rPr>
+        <w:t>không</w:t>
+      </w:r>
+      <w:proofErr w:type="spellEnd"/>
+      <w:r>
+        <w:rPr>
+          <w:rFonts w:ascii="Times New Roman" w:eastAsia="Times New Roman" w:hAnsi="Times New Roman"/>
+          <w:sz w:val="28"/>
+          <w:szCs w:val="28"/>
+        </w:rPr>
+        <w:t xml:space="preserve"> </w:t>
+      </w:r>
+      <w:proofErr w:type="spellStart"/>
+      <w:r>
+        <w:rPr>
+          <w:rFonts w:ascii="Times New Roman" w:eastAsia="Times New Roman" w:hAnsi="Times New Roman"/>
+          <w:sz w:val="28"/>
+          <w:szCs w:val="28"/>
+        </w:rPr>
+        <w:t>đạt</w:t>
+      </w:r>
+      <w:proofErr w:type="spellEnd"/>
+      <w:r>
+        <w:rPr>
+          <w:rFonts w:ascii="Times New Roman" w:eastAsia="Times New Roman" w:hAnsi="Times New Roman"/>
+          <w:sz w:val="28"/>
+          <w:szCs w:val="28"/>
+        </w:rPr>
+        <w:t xml:space="preserve"> </w:t>
+      </w:r>
+      <w:proofErr w:type="spellStart"/>
+      <w:r>
+        <w:rPr>
+          <w:rFonts w:ascii="Times New Roman" w:eastAsia="Times New Roman" w:hAnsi="Times New Roman"/>
+          <w:sz w:val="28"/>
+          <w:szCs w:val="28"/>
+        </w:rPr>
+        <w:t>hiệu</w:t>
+      </w:r>
+      <w:proofErr w:type="spellEnd"/>
+      <w:r>
+        <w:rPr>
+          <w:rFonts w:ascii="Times New Roman" w:eastAsia="Times New Roman" w:hAnsi="Times New Roman"/>
+          <w:sz w:val="28"/>
+          <w:szCs w:val="28"/>
+        </w:rPr>
+        <w:t xml:space="preserve"> </w:t>
+      </w:r>
+      <w:proofErr w:type="spellStart"/>
+      <w:r>
+        <w:rPr>
+          <w:rFonts w:ascii="Times New Roman" w:eastAsia="Times New Roman" w:hAnsi="Times New Roman"/>
+          <w:sz w:val="28"/>
+          <w:szCs w:val="28"/>
+        </w:rPr>
+        <w:t>quả</w:t>
+      </w:r>
+      <w:proofErr w:type="spellEnd"/>
+      <w:r>
+        <w:rPr>
+          <w:rFonts w:ascii="Times New Roman" w:eastAsia="Times New Roman" w:hAnsi="Times New Roman"/>
+          <w:sz w:val="28"/>
+          <w:szCs w:val="28"/>
+        </w:rPr>
+        <w:t>.</w:t>
       </w:r>
     </w:p>
     <w:p>
       <w:pPr>
-        <w:spacing w:before="120" w:after="120"/>
+        <w:spacing w:before="120" w:after="120" w:line="240" w:lineRule="auto"/>
         <w:ind w:left="0" w:right="0"/>
         <w:jc w:val="both"/>
         <w:rPr>
-          <w:rFonts w:ascii="Times New Roman" w:eastAsia="Times New Roman" w:hAnsi="Times New Roman"/>
+          <w:rFonts w:ascii="Times New Roman" w:hAnsi="Times New Roman" w:cs="Times New Roman"/>
           <w:sz w:val="28"/>
           <w:szCs w:val="28"/>
         </w:rPr>
       </w:pPr>
-      <w:r>
-        <w:rPr>
-          <w:rFonts w:ascii="Times New Roman" w:eastAsia="Times New Roman" w:hAnsi="Times New Roman"/>
-          <w:sz w:val="28"/>
-          <w:szCs w:val="28"/>
-        </w:rPr>
-        <w:t>Thời gian tạm ngưng từ ngày {pending_approve_time_range</w:t>
-      </w:r>
-      <w:r>
-        <w:rPr>
-          <w:rFonts w:ascii="Times New Roman" w:eastAsia="Times New Roman" w:hAnsi="Times New Roman"/>
-          <w:sz w:val="28"/>
-          <w:szCs w:val="28"/>
-        </w:rPr>
-        <w:t>_start</w:t>
-      </w:r>
-      <w:r>
-        <w:rPr>
-          <w:rFonts w:ascii="Times New Roman" w:eastAsia="Times New Roman" w:hAnsi="Times New Roman"/>
-          <w:sz w:val="28"/>
-          <w:szCs w:val="28"/>
-        </w:rPr>
-        <w:t>}</w:t>
-      </w:r>
-      <w:r>
-        <w:rPr>
-          <w:rFonts w:ascii="Times New Roman" w:eastAsia="Times New Roman" w:hAnsi="Times New Roman"/>
-          <w:sz w:val="28"/>
-          <w:szCs w:val="28"/>
-        </w:rPr>
-        <w:t xml:space="preserve"> </w:t>
-      </w:r>
-      <w:r>
-        <w:rPr>
-          <w:rFonts w:ascii="Times New Roman" w:eastAsia="Times New Roman" w:hAnsi="Times New Roman"/>
-          <w:sz w:val="28"/>
-          <w:szCs w:val="28"/>
-        </w:rPr>
-        <w:t>đến ngày </w:t>
-      </w:r>
-      <w:r>
-        <w:rPr>
-          <w:rFonts w:ascii="Times New Roman" w:eastAsia="Times New Roman" w:hAnsi="Times New Roman"/>
-          <w:sz w:val="28"/>
-          <w:szCs w:val="28"/>
-        </w:rPr>
-        <w:t>{pending_approve_time_range</w:t>
-      </w:r>
-      <w:r>
-        <w:rPr>
-          <w:rFonts w:ascii="Times New Roman" w:eastAsia="Times New Roman" w:hAnsi="Times New Roman"/>
-          <w:sz w:val="28"/>
-          <w:szCs w:val="28"/>
-        </w:rPr>
-        <w:t>_end</w:t>
-      </w:r>
-      <w:r>
-        <w:rPr>
-          <w:rFonts w:ascii="Times New Roman" w:eastAsia="Times New Roman" w:hAnsi="Times New Roman"/>
-          <w:sz w:val="28"/>
-          <w:szCs w:val="28"/>
-        </w:rPr>
-        <w:t>}</w:t>
-      </w:r>
-    </w:p>
-    <w:p>
-      <w:pPr>
-        <w:spacing w:before="120" w:after="120"/>
-        <w:ind w:left="0" w:right="0"/>
-        <w:jc w:val="both"/>
-        <w:rPr>
-          <w:rFonts w:ascii="Times New Roman" w:eastAsia="Times New Roman" w:hAnsi="Times New Roman"/>
-          <w:sz w:val="28"/>
-          <w:szCs w:val="28"/>
-        </w:rPr>
-      </w:pPr>
-      <w:r>
-        <w:rPr>
-          <w:rFonts w:ascii="Times New Roman" w:eastAsia="Times New Roman" w:hAnsi="Times New Roman"/>
-          <w:sz w:val="28"/>
-          <w:szCs w:val="28"/>
-        </w:rPr>
-        <w:t>Lý do tạm ngừ</w:t>
-      </w:r>
-      <w:r>
-        <w:rPr>
-          <w:rFonts w:ascii="Times New Roman" w:eastAsia="Times New Roman" w:hAnsi="Times New Roman"/>
-          <w:sz w:val="28"/>
-          <w:szCs w:val="28"/>
-        </w:rPr>
-        <w:t xml:space="preserve">ng </w:t>
-      </w:r>
-      <w:r>
-        <w:rPr>
-          <w:rFonts w:ascii="Times New Roman" w:eastAsia="Times New Roman" w:hAnsi="Times New Roman"/>
-          <w:sz w:val="28"/>
-          <w:szCs w:val="28"/>
-        </w:rPr>
-        <w:t>kinh doanh</w:t>
-      </w:r>
-      <w:r>
-        <w:rPr>
-          <w:rFonts w:ascii="Times New Roman" w:eastAsia="Times New Roman" w:hAnsi="Times New Roman"/>
-          <w:sz w:val="28"/>
-          <w:szCs w:val="28"/>
-        </w:rPr>
-        <w:t xml:space="preserve">: </w:t>
-      </w:r>
-      <w:r>
-        <w:rPr>
-          <w:rFonts w:ascii="Times New Roman" w:eastAsia="Times New Roman" w:hAnsi="Times New Roman"/>
-          <w:sz w:val="28"/>
-          <w:szCs w:val="28"/>
-        </w:rPr>
-        <w:t>{pending_approve_reason}</w:t>
-      </w:r>
-    </w:p>
-    <w:p>
-      <w:pPr>
-        <w:spacing w:before="120" w:after="120"/>
-        <w:ind w:left="0" w:right="0"/>
-        <w:jc w:val="both"/>
-        <w:rPr>
-          <w:rFonts w:ascii="Times New Roman" w:hAnsi="Times New Roman" w:cs="Times New Roman"/>
-          <w:sz w:val="28"/>
-          <w:szCs w:val="28"/>
-        </w:rPr>
-      </w:pPr>
+      <w:proofErr w:type="spellStart"/>
       <w:r>
         <w:rPr>
           <w:rFonts w:ascii="Times New Roman" w:hAnsi="Times New Roman" w:cs="Times New Roman"/>
@@ -843,7 +2214,18 @@
           <w:sz w:val="28"/>
           <w:szCs w:val="28"/>
         </w:rPr>
-        <w:t>Điều 2</w:t>
+        <w:t>Điều</w:t>
+      </w:r>
+      <w:proofErr w:type="spellEnd"/>
+      <w:r>
+        <w:rPr>
+          <w:rFonts w:ascii="Times New Roman" w:hAnsi="Times New Roman" w:cs="Times New Roman"/>
+          <w:b/>
+          <w:bCs/>
+          <w:sz w:val="28"/>
+          <w:szCs w:val="28"/>
+        </w:rPr>
+        <w:t xml:space="preserve"> 2</w:t>
       </w:r>
       <w:r>
         <w:rPr>
@@ -859,31 +2241,329 @@
           <w:sz w:val="28"/>
           <w:szCs w:val="28"/>
         </w:rPr>
-        <w:t xml:space="preserve"> Giao cho Ông/ Bà </w:t>
-      </w:r>
-      <w:r>
-        <w:rPr>
-          <w:rFonts w:ascii="Times New Roman" w:hAnsi="Times New Roman" w:cs="Times New Roman"/>
-          <w:sz w:val="28"/>
-          <w:szCs w:val="28"/>
-        </w:rPr>
-        <w:t>{pending_approve_org_person}</w:t>
-      </w:r>
-      <w:r>
-        <w:rPr>
-          <w:rFonts w:ascii="Times New Roman" w:hAnsi="Times New Roman" w:cs="Times New Roman"/>
-          <w:sz w:val="28"/>
-          <w:szCs w:val="28"/>
-        </w:rPr>
-        <w:t xml:space="preserve"> </w:t>
-      </w:r>
-      <w:r>
-        <w:rPr>
-          <w:rFonts w:ascii="Times New Roman" w:hAnsi="Times New Roman" w:cs="Times New Roman"/>
-          <w:sz w:val="28"/>
-          <w:szCs w:val="28"/>
-        </w:rPr>
-        <w:t>tiến hành các thủ tục cần thiết theo quy định của pháp luật.</w:t>
+        <w:t xml:space="preserve"> Giao </w:t>
+      </w:r>
+      <w:proofErr w:type="spellStart"/>
+      <w:r>
+        <w:rPr>
+          <w:rFonts w:ascii="Times New Roman" w:hAnsi="Times New Roman" w:cs="Times New Roman"/>
+          <w:sz w:val="28"/>
+          <w:szCs w:val="28"/>
+        </w:rPr>
+        <w:t>cho</w:t>
+      </w:r>
+      <w:proofErr w:type="spellEnd"/>
+      <w:r>
+        <w:rPr>
+          <w:rFonts w:ascii="Times New Roman" w:hAnsi="Times New Roman" w:cs="Times New Roman"/>
+          <w:sz w:val="28"/>
+          <w:szCs w:val="28"/>
+        </w:rPr>
+        <w:t xml:space="preserve"> </w:t>
+      </w:r>
+      <w:proofErr w:type="spellStart"/>
+      <w:r>
+        <w:rPr>
+          <w:rFonts w:ascii="Times New Roman" w:hAnsi="Times New Roman" w:cs="Times New Roman"/>
+          <w:sz w:val="28"/>
+          <w:szCs w:val="28"/>
+        </w:rPr>
+        <w:t>Ông</w:t>
+      </w:r>
+      <w:proofErr w:type="spellEnd"/>
+      <w:r>
+        <w:rPr>
+          <w:rFonts w:ascii="Times New Roman" w:hAnsi="Times New Roman" w:cs="Times New Roman"/>
+          <w:sz w:val="28"/>
+          <w:szCs w:val="28"/>
+        </w:rPr>
+        <w:t xml:space="preserve">/ </w:t>
+      </w:r>
+      <w:proofErr w:type="spellStart"/>
+      <w:r>
+        <w:rPr>
+          <w:rFonts w:ascii="Times New Roman" w:hAnsi="Times New Roman" w:cs="Times New Roman"/>
+          <w:sz w:val="28"/>
+          <w:szCs w:val="28"/>
+        </w:rPr>
+        <w:t>Bà</w:t>
+      </w:r>
+      <w:proofErr w:type="spellEnd"/>
+      <w:r>
+        <w:rPr>
+          <w:rFonts w:ascii="Times New Roman" w:hAnsi="Times New Roman" w:cs="Times New Roman"/>
+          <w:sz w:val="28"/>
+          <w:szCs w:val="28"/>
+        </w:rPr>
+        <w:t xml:space="preserve"> </w:t>
+      </w:r>
+      <w:r>
+        <w:rPr>
+          <w:rFonts w:ascii="Times New Roman" w:hAnsi="Times New Roman" w:cs="Times New Roman"/>
+          <w:sz w:val="28"/>
+          <w:szCs w:val="28"/>
+        </w:rPr>
+        <w:t>{</w:t>
+      </w:r>
+      <w:proofErr w:type="spellStart"/>
+      <w:r>
+        <w:rPr>
+          <w:rFonts w:ascii="Times New Roman" w:hAnsi="Times New Roman" w:cs="Times New Roman"/>
+          <w:sz w:val="28"/>
+          <w:szCs w:val="28"/>
+        </w:rPr>
+        <w:t>pending_approve_org_person</w:t>
+      </w:r>
+      <w:proofErr w:type="spellEnd"/>
+      <w:r>
+        <w:rPr>
+          <w:rFonts w:ascii="Times New Roman" w:hAnsi="Times New Roman" w:cs="Times New Roman"/>
+          <w:sz w:val="28"/>
+          <w:szCs w:val="28"/>
+        </w:rPr>
+        <w:t>}</w:t>
+      </w:r>
+      <w:r>
+        <w:rPr>
+          <w:rFonts w:ascii="Times New Roman" w:hAnsi="Times New Roman" w:cs="Times New Roman"/>
+          <w:sz w:val="28"/>
+          <w:szCs w:val="28"/>
+        </w:rPr>
+        <w:t xml:space="preserve"> </w:t>
+      </w:r>
+      <w:proofErr w:type="spellStart"/>
+      <w:r>
+        <w:rPr>
+          <w:rFonts w:ascii="Times New Roman" w:hAnsi="Times New Roman" w:cs="Times New Roman"/>
+          <w:sz w:val="28"/>
+          <w:szCs w:val="28"/>
+        </w:rPr>
+        <w:t>tiến</w:t>
+      </w:r>
+      <w:proofErr w:type="spellEnd"/>
+      <w:r>
+        <w:rPr>
+          <w:rFonts w:ascii="Times New Roman" w:hAnsi="Times New Roman" w:cs="Times New Roman"/>
+          <w:sz w:val="28"/>
+          <w:szCs w:val="28"/>
+        </w:rPr>
+        <w:t xml:space="preserve"> </w:t>
+      </w:r>
+      <w:proofErr w:type="spellStart"/>
+      <w:r>
+        <w:rPr>
+          <w:rFonts w:ascii="Times New Roman" w:hAnsi="Times New Roman" w:cs="Times New Roman"/>
+          <w:sz w:val="28"/>
+          <w:szCs w:val="28"/>
+        </w:rPr>
+        <w:t>hành</w:t>
+      </w:r>
+      <w:proofErr w:type="spellEnd"/>
+      <w:r>
+        <w:rPr>
+          <w:rFonts w:ascii="Times New Roman" w:hAnsi="Times New Roman" w:cs="Times New Roman"/>
+          <w:sz w:val="28"/>
+          <w:szCs w:val="28"/>
+        </w:rPr>
+        <w:t xml:space="preserve"> </w:t>
+      </w:r>
+      <w:proofErr w:type="spellStart"/>
+      <w:r>
+        <w:rPr>
+          <w:rFonts w:ascii="Times New Roman" w:hAnsi="Times New Roman" w:cs="Times New Roman"/>
+          <w:sz w:val="28"/>
+          <w:szCs w:val="28"/>
+        </w:rPr>
+        <w:t>các</w:t>
+      </w:r>
+      <w:proofErr w:type="spellEnd"/>
+      <w:r>
+        <w:rPr>
+          <w:rFonts w:ascii="Times New Roman" w:hAnsi="Times New Roman" w:cs="Times New Roman"/>
+          <w:sz w:val="28"/>
+          <w:szCs w:val="28"/>
+        </w:rPr>
+        <w:t xml:space="preserve"> </w:t>
+      </w:r>
+      <w:proofErr w:type="spellStart"/>
+      <w:r>
+        <w:rPr>
+          <w:rFonts w:ascii="Times New Roman" w:hAnsi="Times New Roman" w:cs="Times New Roman"/>
+          <w:sz w:val="28"/>
+          <w:szCs w:val="28"/>
+        </w:rPr>
+        <w:t>thủ</w:t>
+      </w:r>
+      <w:proofErr w:type="spellEnd"/>
+      <w:r>
+        <w:rPr>
+          <w:rFonts w:ascii="Times New Roman" w:hAnsi="Times New Roman" w:cs="Times New Roman"/>
+          <w:sz w:val="28"/>
+          <w:szCs w:val="28"/>
+        </w:rPr>
+        <w:t xml:space="preserve"> </w:t>
+      </w:r>
+      <w:proofErr w:type="spellStart"/>
+      <w:r>
+        <w:rPr>
+          <w:rFonts w:ascii="Times New Roman" w:hAnsi="Times New Roman" w:cs="Times New Roman"/>
+          <w:sz w:val="28"/>
+          <w:szCs w:val="28"/>
+        </w:rPr>
+        <w:t>tục</w:t>
+      </w:r>
+      <w:proofErr w:type="spellEnd"/>
+      <w:r>
+        <w:rPr>
+          <w:rFonts w:ascii="Times New Roman" w:hAnsi="Times New Roman" w:cs="Times New Roman"/>
+          <w:sz w:val="28"/>
+          <w:szCs w:val="28"/>
+        </w:rPr>
+        <w:t xml:space="preserve"> </w:t>
+      </w:r>
+      <w:proofErr w:type="spellStart"/>
+      <w:r>
+        <w:rPr>
+          <w:rFonts w:ascii="Times New Roman" w:hAnsi="Times New Roman" w:cs="Times New Roman"/>
+          <w:sz w:val="28"/>
+          <w:szCs w:val="28"/>
+        </w:rPr>
+        <w:t>cần</w:t>
+      </w:r>
+      <w:proofErr w:type="spellEnd"/>
+      <w:r>
+        <w:rPr>
+          <w:rFonts w:ascii="Times New Roman" w:hAnsi="Times New Roman" w:cs="Times New Roman"/>
+          <w:sz w:val="28"/>
+          <w:szCs w:val="28"/>
+        </w:rPr>
+        <w:t xml:space="preserve"> </w:t>
+      </w:r>
+      <w:proofErr w:type="spellStart"/>
+      <w:r>
+        <w:rPr>
+          <w:rFonts w:ascii="Times New Roman" w:hAnsi="Times New Roman" w:cs="Times New Roman"/>
+          <w:sz w:val="28"/>
+          <w:szCs w:val="28"/>
+        </w:rPr>
+        <w:t>thiết</w:t>
+      </w:r>
+      <w:proofErr w:type="spellEnd"/>
+      <w:r>
+        <w:rPr>
+          <w:rFonts w:ascii="Times New Roman" w:hAnsi="Times New Roman" w:cs="Times New Roman"/>
+          <w:sz w:val="28"/>
+          <w:szCs w:val="28"/>
+        </w:rPr>
+        <w:t xml:space="preserve"> </w:t>
+      </w:r>
+      <w:proofErr w:type="spellStart"/>
+      <w:r>
+        <w:rPr>
+          <w:rFonts w:ascii="Times New Roman" w:hAnsi="Times New Roman" w:cs="Times New Roman"/>
+          <w:sz w:val="28"/>
+          <w:szCs w:val="28"/>
+        </w:rPr>
+        <w:t>theo</w:t>
+      </w:r>
+      <w:proofErr w:type="spellEnd"/>
+      <w:r>
+        <w:rPr>
+          <w:rFonts w:ascii="Times New Roman" w:hAnsi="Times New Roman" w:cs="Times New Roman"/>
+          <w:sz w:val="28"/>
+          <w:szCs w:val="28"/>
+        </w:rPr>
+        <w:t xml:space="preserve"> </w:t>
+      </w:r>
+      <w:proofErr w:type="spellStart"/>
+      <w:r>
+        <w:rPr>
+          <w:rFonts w:ascii="Times New Roman" w:hAnsi="Times New Roman" w:cs="Times New Roman"/>
+          <w:sz w:val="28"/>
+          <w:szCs w:val="28"/>
+        </w:rPr>
+        <w:t>quy</w:t>
+      </w:r>
+      <w:proofErr w:type="spellEnd"/>
+      <w:r>
+        <w:rPr>
+          <w:rFonts w:ascii="Times New Roman" w:hAnsi="Times New Roman" w:cs="Times New Roman"/>
+          <w:sz w:val="28"/>
+          <w:szCs w:val="28"/>
+        </w:rPr>
+        <w:t xml:space="preserve"> </w:t>
+      </w:r>
+      <w:proofErr w:type="spellStart"/>
+      <w:r>
+        <w:rPr>
+          <w:rFonts w:ascii="Times New Roman" w:hAnsi="Times New Roman" w:cs="Times New Roman"/>
+          <w:sz w:val="28"/>
+          <w:szCs w:val="28"/>
+        </w:rPr>
+        <w:t>định</w:t>
+      </w:r>
+      <w:proofErr w:type="spellEnd"/>
+      <w:r>
+        <w:rPr>
+          <w:rFonts w:ascii="Times New Roman" w:hAnsi="Times New Roman" w:cs="Times New Roman"/>
+          <w:sz w:val="28"/>
+          <w:szCs w:val="28"/>
+        </w:rPr>
+        <w:t xml:space="preserve"> </w:t>
+      </w:r>
+      <w:proofErr w:type="spellStart"/>
+      <w:r>
+        <w:rPr>
+          <w:rFonts w:ascii="Times New Roman" w:hAnsi="Times New Roman" w:cs="Times New Roman"/>
+          <w:sz w:val="28"/>
+          <w:szCs w:val="28"/>
+        </w:rPr>
+        <w:t>của</w:t>
+      </w:r>
+      <w:proofErr w:type="spellEnd"/>
+      <w:r>
+        <w:rPr>
+          <w:rFonts w:ascii="Times New Roman" w:hAnsi="Times New Roman" w:cs="Times New Roman"/>
+          <w:sz w:val="28"/>
+          <w:szCs w:val="28"/>
+        </w:rPr>
+        <w:t xml:space="preserve"> </w:t>
+      </w:r>
+      <w:proofErr w:type="spellStart"/>
+      <w:r>
+        <w:rPr>
+          <w:rFonts w:ascii="Times New Roman" w:hAnsi="Times New Roman" w:cs="Times New Roman"/>
+          <w:sz w:val="28"/>
+          <w:szCs w:val="28"/>
+        </w:rPr>
+        <w:t>pháp</w:t>
+      </w:r>
+      <w:proofErr w:type="spellEnd"/>
+      <w:r>
+        <w:rPr>
+          <w:rFonts w:ascii="Times New Roman" w:hAnsi="Times New Roman" w:cs="Times New Roman"/>
+          <w:sz w:val="28"/>
+          <w:szCs w:val="28"/>
+        </w:rPr>
+        <w:t xml:space="preserve"> </w:t>
+      </w:r>
+      <w:proofErr w:type="spellStart"/>
+      <w:r>
+        <w:rPr>
+          <w:rFonts w:ascii="Times New Roman" w:hAnsi="Times New Roman" w:cs="Times New Roman"/>
+          <w:sz w:val="28"/>
+          <w:szCs w:val="28"/>
+        </w:rPr>
+        <w:t>luật</w:t>
+      </w:r>
+      <w:proofErr w:type="spellEnd"/>
+      <w:r>
+        <w:rPr>
+          <w:rFonts w:ascii="Times New Roman" w:hAnsi="Times New Roman" w:cs="Times New Roman"/>
+          <w:sz w:val="28"/>
+          <w:szCs w:val="28"/>
+        </w:rPr>
+        <w:t>.</w:t>
       </w:r>
     </w:p>
     <w:p>
@@ -891,7 +2571,7 @@
         <w:tabs>
           <w:tab w:val="left" w:pos="1139"/>
         </w:tabs>
-        <w:spacing w:before="120" w:after="120"/>
+        <w:spacing w:before="120" w:after="120" w:line="240" w:lineRule="auto"/>
         <w:ind w:left="0" w:right="0"/>
         <w:jc w:val="both"/>
         <w:rPr>
@@ -900,6 +2580,7 @@
           <w:szCs w:val="28"/>
         </w:rPr>
       </w:pPr>
+      <w:proofErr w:type="spellStart"/>
       <w:r>
         <w:rPr>
           <w:rFonts w:ascii="Times New Roman" w:hAnsi="Times New Roman" w:cs="Times New Roman"/>
@@ -908,20 +2589,319 @@
           <w:sz w:val="28"/>
           <w:szCs w:val="28"/>
         </w:rPr>
-        <w:t>Điều 3</w:t>
-      </w:r>
-      <w:r>
-        <w:rPr>
-          <w:rFonts w:ascii="Times New Roman" w:hAnsi="Times New Roman" w:cs="Times New Roman"/>
-          <w:sz w:val="28"/>
-          <w:szCs w:val="28"/>
-        </w:rPr>
-        <w:t>: Người đại diện theo pháp luật của công ty có trách nhiệm thi hành Quyết định này.</w:t>
+        <w:t>Điều</w:t>
+      </w:r>
+      <w:proofErr w:type="spellEnd"/>
+      <w:r>
+        <w:rPr>
+          <w:rFonts w:ascii="Times New Roman" w:hAnsi="Times New Roman" w:cs="Times New Roman"/>
+          <w:b/>
+          <w:bCs/>
+          <w:sz w:val="28"/>
+          <w:szCs w:val="28"/>
+        </w:rPr>
+        <w:t xml:space="preserve"> 3</w:t>
+      </w:r>
+      <w:r>
+        <w:rPr>
+          <w:rFonts w:ascii="Times New Roman" w:hAnsi="Times New Roman" w:cs="Times New Roman"/>
+          <w:sz w:val="28"/>
+          <w:szCs w:val="28"/>
+        </w:rPr>
+        <w:t xml:space="preserve">: </w:t>
+      </w:r>
+      <w:proofErr w:type="spellStart"/>
+      <w:r>
+        <w:rPr>
+          <w:rFonts w:ascii="Times New Roman" w:hAnsi="Times New Roman" w:cs="Times New Roman"/>
+          <w:sz w:val="28"/>
+          <w:szCs w:val="28"/>
+        </w:rPr>
+        <w:t>Người</w:t>
+      </w:r>
+      <w:proofErr w:type="spellEnd"/>
+      <w:r>
+        <w:rPr>
+          <w:rFonts w:ascii="Times New Roman" w:hAnsi="Times New Roman" w:cs="Times New Roman"/>
+          <w:sz w:val="28"/>
+          <w:szCs w:val="28"/>
+        </w:rPr>
+        <w:t xml:space="preserve"> </w:t>
+      </w:r>
+      <w:proofErr w:type="spellStart"/>
+      <w:r>
+        <w:rPr>
+          <w:rFonts w:ascii="Times New Roman" w:hAnsi="Times New Roman" w:cs="Times New Roman"/>
+          <w:sz w:val="28"/>
+          <w:szCs w:val="28"/>
+        </w:rPr>
+        <w:t>đại</w:t>
+      </w:r>
+      <w:proofErr w:type="spellEnd"/>
+      <w:r>
+        <w:rPr>
+          <w:rFonts w:ascii="Times New Roman" w:hAnsi="Times New Roman" w:cs="Times New Roman"/>
+          <w:sz w:val="28"/>
+          <w:szCs w:val="28"/>
+        </w:rPr>
+        <w:t xml:space="preserve"> </w:t>
+      </w:r>
+      <w:proofErr w:type="spellStart"/>
+      <w:r>
+        <w:rPr>
+          <w:rFonts w:ascii="Times New Roman" w:hAnsi="Times New Roman" w:cs="Times New Roman"/>
+          <w:sz w:val="28"/>
+          <w:szCs w:val="28"/>
+        </w:rPr>
+        <w:t>diện</w:t>
+      </w:r>
+      <w:proofErr w:type="spellEnd"/>
+      <w:r>
+        <w:rPr>
+          <w:rFonts w:ascii="Times New Roman" w:hAnsi="Times New Roman" w:cs="Times New Roman"/>
+          <w:sz w:val="28"/>
+          <w:szCs w:val="28"/>
+        </w:rPr>
+        <w:t xml:space="preserve"> </w:t>
+      </w:r>
+      <w:proofErr w:type="spellStart"/>
+      <w:r>
+        <w:rPr>
+          <w:rFonts w:ascii="Times New Roman" w:hAnsi="Times New Roman" w:cs="Times New Roman"/>
+          <w:sz w:val="28"/>
+          <w:szCs w:val="28"/>
+        </w:rPr>
+        <w:t>theo</w:t>
+      </w:r>
+      <w:proofErr w:type="spellEnd"/>
+      <w:r>
+        <w:rPr>
+          <w:rFonts w:ascii="Times New Roman" w:hAnsi="Times New Roman" w:cs="Times New Roman"/>
+          <w:sz w:val="28"/>
+          <w:szCs w:val="28"/>
+        </w:rPr>
+        <w:t xml:space="preserve"> </w:t>
+      </w:r>
+      <w:proofErr w:type="spellStart"/>
+      <w:r>
+        <w:rPr>
+          <w:rFonts w:ascii="Times New Roman" w:hAnsi="Times New Roman" w:cs="Times New Roman"/>
+          <w:sz w:val="28"/>
+          <w:szCs w:val="28"/>
+        </w:rPr>
+        <w:t>pháp</w:t>
+      </w:r>
+      <w:proofErr w:type="spellEnd"/>
+      <w:r>
+        <w:rPr>
+          <w:rFonts w:ascii="Times New Roman" w:hAnsi="Times New Roman" w:cs="Times New Roman"/>
+          <w:sz w:val="28"/>
+          <w:szCs w:val="28"/>
+        </w:rPr>
+        <w:t xml:space="preserve"> </w:t>
+      </w:r>
+      <w:proofErr w:type="spellStart"/>
+      <w:r>
+        <w:rPr>
+          <w:rFonts w:ascii="Times New Roman" w:hAnsi="Times New Roman" w:cs="Times New Roman"/>
+          <w:sz w:val="28"/>
+          <w:szCs w:val="28"/>
+        </w:rPr>
+        <w:t>luật</w:t>
+      </w:r>
+      <w:proofErr w:type="spellEnd"/>
+      <w:r>
+        <w:rPr>
+          <w:rFonts w:ascii="Times New Roman" w:hAnsi="Times New Roman" w:cs="Times New Roman"/>
+          <w:sz w:val="28"/>
+          <w:szCs w:val="28"/>
+        </w:rPr>
+        <w:t xml:space="preserve"> </w:t>
+      </w:r>
+      <w:proofErr w:type="spellStart"/>
+      <w:r>
+        <w:rPr>
+          <w:rFonts w:ascii="Times New Roman" w:hAnsi="Times New Roman" w:cs="Times New Roman"/>
+          <w:sz w:val="28"/>
+          <w:szCs w:val="28"/>
+        </w:rPr>
+        <w:t>của</w:t>
+      </w:r>
+      <w:proofErr w:type="spellEnd"/>
+      <w:r>
+        <w:rPr>
+          <w:rFonts w:ascii="Times New Roman" w:hAnsi="Times New Roman" w:cs="Times New Roman"/>
+          <w:sz w:val="28"/>
+          <w:szCs w:val="28"/>
+        </w:rPr>
+        <w:t xml:space="preserve"> </w:t>
+      </w:r>
+      <w:proofErr w:type="spellStart"/>
+      <w:r>
+        <w:rPr>
+          <w:rFonts w:ascii="Times New Roman" w:hAnsi="Times New Roman" w:cs="Times New Roman"/>
+          <w:sz w:val="28"/>
+          <w:szCs w:val="28"/>
+        </w:rPr>
+        <w:t>công</w:t>
+      </w:r>
+      <w:proofErr w:type="spellEnd"/>
+      <w:r>
+        <w:rPr>
+          <w:rFonts w:ascii="Times New Roman" w:hAnsi="Times New Roman" w:cs="Times New Roman"/>
+          <w:sz w:val="28"/>
+          <w:szCs w:val="28"/>
+        </w:rPr>
+        <w:t xml:space="preserve"> ty </w:t>
+      </w:r>
+      <w:proofErr w:type="spellStart"/>
+      <w:r>
+        <w:rPr>
+          <w:rFonts w:ascii="Times New Roman" w:hAnsi="Times New Roman" w:cs="Times New Roman"/>
+          <w:sz w:val="28"/>
+          <w:szCs w:val="28"/>
+        </w:rPr>
+        <w:t>có</w:t>
+      </w:r>
+      <w:proofErr w:type="spellEnd"/>
+      <w:r>
+        <w:rPr>
+          <w:rFonts w:ascii="Times New Roman" w:hAnsi="Times New Roman" w:cs="Times New Roman"/>
+          <w:sz w:val="28"/>
+          <w:szCs w:val="28"/>
+        </w:rPr>
+        <w:t xml:space="preserve"> </w:t>
+      </w:r>
+      <w:proofErr w:type="spellStart"/>
+      <w:r>
+        <w:rPr>
+          <w:rFonts w:ascii="Times New Roman" w:hAnsi="Times New Roman" w:cs="Times New Roman"/>
+          <w:sz w:val="28"/>
+          <w:szCs w:val="28"/>
+        </w:rPr>
+        <w:t>trách</w:t>
+      </w:r>
+      <w:proofErr w:type="spellEnd"/>
+      <w:r>
+        <w:rPr>
+          <w:rFonts w:ascii="Times New Roman" w:hAnsi="Times New Roman" w:cs="Times New Roman"/>
+          <w:sz w:val="28"/>
+          <w:szCs w:val="28"/>
+        </w:rPr>
+        <w:t xml:space="preserve"> </w:t>
+      </w:r>
+      <w:proofErr w:type="spellStart"/>
+      <w:r>
+        <w:rPr>
+          <w:rFonts w:ascii="Times New Roman" w:hAnsi="Times New Roman" w:cs="Times New Roman"/>
+          <w:sz w:val="28"/>
+          <w:szCs w:val="28"/>
+        </w:rPr>
+        <w:t>nhiệm</w:t>
+      </w:r>
+      <w:proofErr w:type="spellEnd"/>
+      <w:r>
+        <w:rPr>
+          <w:rFonts w:ascii="Times New Roman" w:hAnsi="Times New Roman" w:cs="Times New Roman"/>
+          <w:sz w:val="28"/>
+          <w:szCs w:val="28"/>
+        </w:rPr>
+        <w:t xml:space="preserve"> </w:t>
+      </w:r>
+      <w:proofErr w:type="spellStart"/>
+      <w:r>
+        <w:rPr>
+          <w:rFonts w:ascii="Times New Roman" w:hAnsi="Times New Roman" w:cs="Times New Roman"/>
+          <w:sz w:val="28"/>
+          <w:szCs w:val="28"/>
+        </w:rPr>
+        <w:t>thi</w:t>
+      </w:r>
+      <w:proofErr w:type="spellEnd"/>
+      <w:r>
+        <w:rPr>
+          <w:rFonts w:ascii="Times New Roman" w:hAnsi="Times New Roman" w:cs="Times New Roman"/>
+          <w:sz w:val="28"/>
+          <w:szCs w:val="28"/>
+        </w:rPr>
+        <w:t xml:space="preserve"> </w:t>
+      </w:r>
+      <w:proofErr w:type="spellStart"/>
+      <w:r>
+        <w:rPr>
+          <w:rFonts w:ascii="Times New Roman" w:hAnsi="Times New Roman" w:cs="Times New Roman"/>
+          <w:sz w:val="28"/>
+          <w:szCs w:val="28"/>
+        </w:rPr>
+        <w:t>hành</w:t>
+      </w:r>
+      <w:proofErr w:type="spellEnd"/>
+      <w:r>
+        <w:rPr>
+          <w:rFonts w:ascii="Times New Roman" w:hAnsi="Times New Roman" w:cs="Times New Roman"/>
+          <w:sz w:val="28"/>
+          <w:szCs w:val="28"/>
+        </w:rPr>
+        <w:t xml:space="preserve"> </w:t>
+      </w:r>
+      <w:proofErr w:type="spellStart"/>
+      <w:r>
+        <w:rPr>
+          <w:rFonts w:ascii="Times New Roman" w:hAnsi="Times New Roman" w:cs="Times New Roman"/>
+          <w:sz w:val="28"/>
+          <w:szCs w:val="28"/>
+        </w:rPr>
+        <w:t>Quyết</w:t>
+      </w:r>
+      <w:proofErr w:type="spellEnd"/>
+      <w:r>
+        <w:rPr>
+          <w:rFonts w:ascii="Times New Roman" w:hAnsi="Times New Roman" w:cs="Times New Roman"/>
+          <w:sz w:val="28"/>
+          <w:szCs w:val="28"/>
+        </w:rPr>
+        <w:t xml:space="preserve"> </w:t>
+      </w:r>
+      <w:proofErr w:type="spellStart"/>
+      <w:r>
+        <w:rPr>
+          <w:rFonts w:ascii="Times New Roman" w:hAnsi="Times New Roman" w:cs="Times New Roman"/>
+          <w:sz w:val="28"/>
+          <w:szCs w:val="28"/>
+        </w:rPr>
+        <w:t>định</w:t>
+      </w:r>
+      <w:proofErr w:type="spellEnd"/>
+      <w:r>
+        <w:rPr>
+          <w:rFonts w:ascii="Times New Roman" w:hAnsi="Times New Roman" w:cs="Times New Roman"/>
+          <w:sz w:val="28"/>
+          <w:szCs w:val="28"/>
+        </w:rPr>
+        <w:t xml:space="preserve"> </w:t>
+      </w:r>
+      <w:proofErr w:type="spellStart"/>
+      <w:r>
+        <w:rPr>
+          <w:rFonts w:ascii="Times New Roman" w:hAnsi="Times New Roman" w:cs="Times New Roman"/>
+          <w:sz w:val="28"/>
+          <w:szCs w:val="28"/>
+        </w:rPr>
+        <w:t>này</w:t>
+      </w:r>
+      <w:proofErr w:type="spellEnd"/>
+      <w:r>
+        <w:rPr>
+          <w:rFonts w:ascii="Times New Roman" w:hAnsi="Times New Roman" w:cs="Times New Roman"/>
+          <w:sz w:val="28"/>
+          <w:szCs w:val="28"/>
+        </w:rPr>
+        <w:t>.</w:t>
       </w:r>
     </w:p>
     <w:p>
       <w:pPr>
-        <w:spacing w:before="120" w:after="120"/>
+        <w:spacing w:before="120" w:after="120" w:line="240" w:lineRule="auto"/>
         <w:ind w:left="0" w:right="0"/>
         <w:jc w:val="both"/>
         <w:rPr>
@@ -930,6 +2910,7 @@
           <w:szCs w:val="28"/>
         </w:rPr>
       </w:pPr>
+      <w:proofErr w:type="spellStart"/>
       <w:r>
         <w:rPr>
           <w:rFonts w:ascii="Times New Roman" w:hAnsi="Times New Roman" w:cs="Times New Roman"/>
@@ -938,7 +2919,18 @@
           <w:sz w:val="28"/>
           <w:szCs w:val="28"/>
         </w:rPr>
-        <w:t>Điều 4</w:t>
+        <w:t>Điều</w:t>
+      </w:r>
+      <w:proofErr w:type="spellEnd"/>
+      <w:r>
+        <w:rPr>
+          <w:rFonts w:ascii="Times New Roman" w:hAnsi="Times New Roman" w:cs="Times New Roman"/>
+          <w:b/>
+          <w:bCs/>
+          <w:sz w:val="28"/>
+          <w:szCs w:val="28"/>
+        </w:rPr>
+        <w:t xml:space="preserve"> 4</w:t>
       </w:r>
       <w:r>
         <w:rPr>
@@ -954,12 +2946,192 @@
           <w:sz w:val="28"/>
           <w:szCs w:val="28"/>
         </w:rPr>
-        <w:t xml:space="preserve"> Quyết định này có hiệu lực kể từ ngày ký.</w:t>
+        <w:t xml:space="preserve"> </w:t>
+      </w:r>
+      <w:proofErr w:type="spellStart"/>
+      <w:r>
+        <w:rPr>
+          <w:rFonts w:ascii="Times New Roman" w:hAnsi="Times New Roman" w:cs="Times New Roman"/>
+          <w:sz w:val="28"/>
+          <w:szCs w:val="28"/>
+        </w:rPr>
+        <w:t>Quyết</w:t>
+      </w:r>
+      <w:proofErr w:type="spellEnd"/>
+      <w:r>
+        <w:rPr>
+          <w:rFonts w:ascii="Times New Roman" w:hAnsi="Times New Roman" w:cs="Times New Roman"/>
+          <w:sz w:val="28"/>
+          <w:szCs w:val="28"/>
+        </w:rPr>
+        <w:t xml:space="preserve"> </w:t>
+      </w:r>
+      <w:proofErr w:type="spellStart"/>
+      <w:r>
+        <w:rPr>
+          <w:rFonts w:ascii="Times New Roman" w:hAnsi="Times New Roman" w:cs="Times New Roman"/>
+          <w:sz w:val="28"/>
+          <w:szCs w:val="28"/>
+        </w:rPr>
+        <w:t>định</w:t>
+      </w:r>
+      <w:proofErr w:type="spellEnd"/>
+      <w:r>
+        <w:rPr>
+          <w:rFonts w:ascii="Times New Roman" w:hAnsi="Times New Roman" w:cs="Times New Roman"/>
+          <w:sz w:val="28"/>
+          <w:szCs w:val="28"/>
+        </w:rPr>
+        <w:t xml:space="preserve"> </w:t>
+      </w:r>
+      <w:proofErr w:type="spellStart"/>
+      <w:r>
+        <w:rPr>
+          <w:rFonts w:ascii="Times New Roman" w:hAnsi="Times New Roman" w:cs="Times New Roman"/>
+          <w:sz w:val="28"/>
+          <w:szCs w:val="28"/>
+        </w:rPr>
+        <w:t>này</w:t>
+      </w:r>
+      <w:proofErr w:type="spellEnd"/>
+      <w:r>
+        <w:rPr>
+          <w:rFonts w:ascii="Times New Roman" w:hAnsi="Times New Roman" w:cs="Times New Roman"/>
+          <w:sz w:val="28"/>
+          <w:szCs w:val="28"/>
+        </w:rPr>
+        <w:t xml:space="preserve"> </w:t>
+      </w:r>
+      <w:proofErr w:type="spellStart"/>
+      <w:r>
+        <w:rPr>
+          <w:rFonts w:ascii="Times New Roman" w:hAnsi="Times New Roman" w:cs="Times New Roman"/>
+          <w:sz w:val="28"/>
+          <w:szCs w:val="28"/>
+        </w:rPr>
+        <w:t>có</w:t>
+      </w:r>
+      <w:proofErr w:type="spellEnd"/>
+      <w:r>
+        <w:rPr>
+          <w:rFonts w:ascii="Times New Roman" w:hAnsi="Times New Roman" w:cs="Times New Roman"/>
+          <w:sz w:val="28"/>
+          <w:szCs w:val="28"/>
+        </w:rPr>
+        <w:t xml:space="preserve"> </w:t>
+      </w:r>
+      <w:proofErr w:type="spellStart"/>
+      <w:r>
+        <w:rPr>
+          <w:rFonts w:ascii="Times New Roman" w:hAnsi="Times New Roman" w:cs="Times New Roman"/>
+          <w:sz w:val="28"/>
+          <w:szCs w:val="28"/>
+        </w:rPr>
+        <w:t>hiệu</w:t>
+      </w:r>
+      <w:proofErr w:type="spellEnd"/>
+      <w:r>
+        <w:rPr>
+          <w:rFonts w:ascii="Times New Roman" w:hAnsi="Times New Roman" w:cs="Times New Roman"/>
+          <w:sz w:val="28"/>
+          <w:szCs w:val="28"/>
+        </w:rPr>
+        <w:t xml:space="preserve"> </w:t>
+      </w:r>
+      <w:proofErr w:type="spellStart"/>
+      <w:r>
+        <w:rPr>
+          <w:rFonts w:ascii="Times New Roman" w:hAnsi="Times New Roman" w:cs="Times New Roman"/>
+          <w:sz w:val="28"/>
+          <w:szCs w:val="28"/>
+        </w:rPr>
+        <w:t>lực</w:t>
+      </w:r>
+      <w:proofErr w:type="spellEnd"/>
+      <w:r>
+        <w:rPr>
+          <w:rFonts w:ascii="Times New Roman" w:hAnsi="Times New Roman" w:cs="Times New Roman"/>
+          <w:sz w:val="28"/>
+          <w:szCs w:val="28"/>
+        </w:rPr>
+        <w:t xml:space="preserve"> </w:t>
+      </w:r>
+      <w:proofErr w:type="spellStart"/>
+      <w:r>
+        <w:rPr>
+          <w:rFonts w:ascii="Times New Roman" w:hAnsi="Times New Roman" w:cs="Times New Roman"/>
+          <w:sz w:val="28"/>
+          <w:szCs w:val="28"/>
+        </w:rPr>
+        <w:t>kể</w:t>
+      </w:r>
+      <w:proofErr w:type="spellEnd"/>
+      <w:r>
+        <w:rPr>
+          <w:rFonts w:ascii="Times New Roman" w:hAnsi="Times New Roman" w:cs="Times New Roman"/>
+          <w:sz w:val="28"/>
+          <w:szCs w:val="28"/>
+        </w:rPr>
+        <w:t xml:space="preserve"> </w:t>
+      </w:r>
+      <w:proofErr w:type="spellStart"/>
+      <w:r>
+        <w:rPr>
+          <w:rFonts w:ascii="Times New Roman" w:hAnsi="Times New Roman" w:cs="Times New Roman"/>
+          <w:sz w:val="28"/>
+          <w:szCs w:val="28"/>
+        </w:rPr>
+        <w:t>từ</w:t>
+      </w:r>
+      <w:proofErr w:type="spellEnd"/>
+      <w:r>
+        <w:rPr>
+          <w:rFonts w:ascii="Times New Roman" w:hAnsi="Times New Roman" w:cs="Times New Roman"/>
+          <w:sz w:val="28"/>
+          <w:szCs w:val="28"/>
+        </w:rPr>
+        <w:t xml:space="preserve"> </w:t>
+      </w:r>
+      <w:proofErr w:type="spellStart"/>
+      <w:r>
+        <w:rPr>
+          <w:rFonts w:ascii="Times New Roman" w:hAnsi="Times New Roman" w:cs="Times New Roman"/>
+          <w:sz w:val="28"/>
+          <w:szCs w:val="28"/>
+        </w:rPr>
+        <w:t>ngày</w:t>
+      </w:r>
+      <w:proofErr w:type="spellEnd"/>
+      <w:r>
+        <w:rPr>
+          <w:rFonts w:ascii="Times New Roman" w:hAnsi="Times New Roman" w:cs="Times New Roman"/>
+          <w:sz w:val="28"/>
+          <w:szCs w:val="28"/>
+        </w:rPr>
+        <w:t xml:space="preserve"> </w:t>
+      </w:r>
+      <w:proofErr w:type="spellStart"/>
+      <w:r>
+        <w:rPr>
+          <w:rFonts w:ascii="Times New Roman" w:hAnsi="Times New Roman" w:cs="Times New Roman"/>
+          <w:sz w:val="28"/>
+          <w:szCs w:val="28"/>
+        </w:rPr>
+        <w:t>ký</w:t>
+      </w:r>
+      <w:proofErr w:type="spellEnd"/>
+      <w:r>
+        <w:rPr>
+          <w:rFonts w:ascii="Times New Roman" w:hAnsi="Times New Roman" w:cs="Times New Roman"/>
+          <w:sz w:val="28"/>
+          <w:szCs w:val="28"/>
+        </w:rPr>
+        <w:t>.</w:t>
       </w:r>
     </w:p>
     <w:p>
       <w:pPr>
-        <w:spacing w:before="120" w:after="120"/>
+        <w:spacing w:before="120" w:after="120" w:line="240" w:lineRule="auto"/>
         <w:ind w:left="0" w:right="0"/>
         <w:rPr>
           <w:rFonts w:ascii="Times New Roman" w:hAnsi="Times New Roman" w:cs="Times New Roman"/>
@@ -1014,7 +3186,7 @@
           </w:tcPr>
           <w:p>
             <w:pPr>
-              <w:spacing w:before="120" w:after="120"/>
+              <w:spacing w:before="120" w:after="120" w:line="240" w:lineRule="auto"/>
               <w:ind w:left="0" w:right="0"/>
               <w:rPr>
                 <w:rFonts w:ascii="Times New Roman" w:eastAsia="Times New Roman" w:hAnsi="Times New Roman" w:cs="Times New Roman"/>
@@ -1083,7 +3255,7 @@
           </w:tcPr>
           <w:p>
             <w:pPr>
-              <w:spacing w:before="120" w:after="120"/>
+              <w:spacing w:before="120" w:after="120" w:line="240" w:lineRule="auto"/>
               <w:ind w:left="0" w:right="0"/>
               <w:jc w:val="center"/>
               <w:rPr>
@@ -1130,7 +3302,7 @@
     </w:tbl>
     <w:p>
       <w:pPr>
-        <w:spacing w:before="120" w:after="120"/>
+        <w:spacing w:before="120" w:after="120" w:line="240" w:lineRule="auto"/>
         <w:ind w:left="0" w:right="0"/>
         <w:jc w:val="both"/>
         <w:rPr>
@@ -1150,7 +3322,7 @@
     </w:p>
     <w:p>
       <w:pPr>
-        <w:spacing w:before="120" w:after="120"/>
+        <w:spacing w:before="120" w:after="120" w:line="240" w:lineRule="auto"/>
         <w:ind w:left="360" w:right="0"/>
         <w:jc w:val="both"/>
         <w:rPr>
@@ -1162,7 +3334,7 @@
     </w:p>
     <w:p>
       <w:pPr>
-        <w:spacing w:before="120" w:after="120"/>
+        <w:spacing w:before="120" w:after="120" w:line="240" w:lineRule="auto"/>
         <w:ind w:left="360" w:right="0"/>
         <w:jc w:val="both"/>
         <w:rPr>
@@ -1174,7 +3346,7 @@
     </w:p>
     <w:p>
       <w:pPr>
-        <w:spacing w:before="120" w:after="120"/>
+        <w:spacing w:before="120" w:after="120" w:line="240" w:lineRule="auto"/>
         <w:ind w:left="360" w:right="0"/>
         <w:jc w:val="both"/>
         <w:rPr>
@@ -1186,7 +3358,7 @@
     </w:p>
     <w:p>
       <w:pPr>
-        <w:spacing w:before="120" w:after="120"/>
+        <w:spacing w:before="120" w:after="120" w:line="240" w:lineRule="auto"/>
         <w:ind w:left="0" w:right="0"/>
         <w:rPr>
           <w:rFonts w:ascii="Times New Roman" w:hAnsi="Times New Roman" w:cs="Times New Roman"/>
@@ -1215,7 +3387,7 @@
     </w:p>
     <w:p>
       <w:pPr>
-        <w:spacing w:before="120" w:after="120"/>
+        <w:spacing w:before="120" w:after="120" w:line="240" w:lineRule="auto"/>
         <w:ind w:left="0" w:right="0" w:firstLine="357"/>
         <w:jc w:val="both"/>
         <w:rPr>
@@ -1235,7 +3407,7 @@
     </w:p>
     <w:p>
       <w:pPr>
-        <w:spacing w:before="120" w:after="120"/>
+        <w:spacing w:before="120" w:after="120" w:line="240" w:lineRule="auto"/>
         <w:ind w:left="0" w:right="0"/>
         <w:rPr>
           <w:rFonts w:ascii="Times New Roman" w:hAnsi="Times New Roman" w:cs="Times New Roman"/>
@@ -1254,7 +3426,7 @@
     </w:p>
     <w:p>
       <w:pPr>
-        <w:spacing w:before="120" w:after="120"/>
+        <w:spacing w:before="120" w:after="120" w:line="240" w:lineRule="auto"/>
         <w:ind w:left="0" w:right="0"/>
         <w:rPr>
           <w:rFonts w:ascii="Times New Roman" w:hAnsi="Times New Roman" w:cs="Times New Roman"/>
@@ -1273,7 +3445,7 @@
     </w:p>
     <w:p>
       <w:pPr>
-        <w:spacing w:before="120" w:after="120"/>
+        <w:spacing w:before="120" w:after="120" w:line="240" w:lineRule="auto"/>
         <w:ind w:left="0" w:right="0"/>
         <w:rPr>
           <w:rFonts w:ascii="Times New Roman" w:hAnsi="Times New Roman" w:cs="Times New Roman"/>
@@ -1292,7 +3464,7 @@
     </w:p>
     <w:p>
       <w:pPr>
-        <w:spacing w:before="120" w:after="120"/>
+        <w:spacing w:before="120" w:after="120" w:line="240" w:lineRule="auto"/>
         <w:ind w:left="0" w:right="0"/>
         <w:rPr>
           <w:rFonts w:ascii="Times New Roman" w:hAnsi="Times New Roman" w:cs="Times New Roman"/>
@@ -1311,7 +3483,7 @@
     </w:p>
     <w:p>
       <w:pPr>
-        <w:spacing w:before="120" w:after="120"/>
+        <w:spacing w:before="120" w:after="120" w:line="240" w:lineRule="auto"/>
         <w:ind w:left="0" w:right="0"/>
         <w:rPr>
           <w:rFonts w:ascii="Times New Roman" w:hAnsi="Times New Roman" w:cs="Times New Roman"/>
@@ -1330,7 +3502,7 @@
     </w:p>
     <w:p>
       <w:pPr>
-        <w:spacing w:before="120" w:after="120"/>
+        <w:spacing w:before="120" w:after="120" w:line="240" w:lineRule="auto"/>
         <w:ind w:left="0" w:right="0"/>
         <w:rPr>
           <w:rFonts w:ascii="Times New Roman" w:hAnsi="Times New Roman" w:cs="Times New Roman"/>
@@ -1349,7 +3521,7 @@
     </w:p>
     <w:p>
       <w:pPr>
-        <w:spacing w:before="120" w:after="120"/>
+        <w:spacing w:before="120" w:after="120" w:line="240" w:lineRule="auto"/>
         <w:ind w:left="0" w:right="0"/>
         <w:rPr>
           <w:rFonts w:ascii="Times New Roman" w:hAnsi="Times New Roman" w:cs="Times New Roman"/>
@@ -1368,12 +3540,12 @@
     </w:p>
     <w:p>
       <w:pPr>
-        <w:spacing w:before="120" w:after="120"/>
+        <w:spacing w:before="120" w:after="120" w:line="240" w:lineRule="auto"/>
       </w:pPr>
     </w:p>
     <w:sectPr>
       <w:pgSz w:w="12240" w:h="15840"/>
-      <w:pgMar w:top="1440" w:right="1080" w:bottom="1440" w:left="1080" w:header="720" w:footer="720" w:gutter="0"/>
+      <w:pgMar w:top="851" w:right="1304" w:bottom="851" w:left="1304" w:header="720" w:footer="720" w:gutter="0"/>
       <w:cols w:space="720"/>
       <w:docGrid w:linePitch="360"/>
     </w:sectPr>
@@ -2480,15 +4652,6 @@
 </file>
 
 <file path=customXml/item1.xml><?xml version="1.0" encoding="utf-8"?>
-<?mso-contentType ?>
-<FormTemplates xmlns="http://schemas.microsoft.com/sharepoint/v3/contenttype/forms">
-  <Display>DocumentLibraryForm</Display>
-  <Edit>DocumentLibraryForm</Edit>
-  <New>DocumentLibraryForm</New>
-</FormTemplates>
-</file>
-
-<file path=customXml/item2.xml><?xml version="1.0" encoding="utf-8"?>
 <ct:contentTypeSchema xmlns:ct="http://schemas.microsoft.com/office/2006/metadata/contentType" xmlns:ma="http://schemas.microsoft.com/office/2006/metadata/properties/metaAttributes" ct:_="" ma:_="" ma:contentTypeName="Picture" ma:contentTypeID="0x0101020088C615AFA6081A4EAC6D0C7B5DE5004C" ma:contentTypeVersion="3" ma:contentTypeDescription="Upload an image or a photograph." ma:contentTypeScope="" ma:versionID="8a358c36b680c6236bc77b7a1286c80c">
   <xsd:schema xmlns:xsd="http://www.w3.org/2001/XMLSchema" xmlns:xs="http://www.w3.org/2001/XMLSchema" xmlns:p="http://schemas.microsoft.com/office/2006/metadata/properties" xmlns:ns1="http://schemas.microsoft.com/sharepoint/v3" xmlns:ns2="4ae7861e-4bff-47fb-9754-a3da037d4eb5" targetNamespace="http://schemas.microsoft.com/office/2006/metadata/properties" ma:root="true" ma:fieldsID="1315e3235dfc98430f19347398624d38" ns1:_="" ns2:_="">
     <xsd:import namespace="http://schemas.microsoft.com/sharepoint/v3"/>
@@ -2676,6 +4839,15 @@
 </ct:contentTypeSchema>
 </file>
 
+<file path=customXml/item2.xml><?xml version="1.0" encoding="utf-8"?>
+<?mso-contentType ?>
+<FormTemplates xmlns="http://schemas.microsoft.com/sharepoint/v3/contenttype/forms">
+  <Display>DocumentLibraryForm</Display>
+  <Edit>DocumentLibraryForm</Edit>
+  <New>DocumentLibraryForm</New>
+</FormTemplates>
+</file>
+
 <file path=customXml/item3.xml><?xml version="1.0" encoding="utf-8"?>
 <p:properties xmlns:p="http://schemas.microsoft.com/office/2006/metadata/properties" xmlns:xsi="http://www.w3.org/2001/XMLSchema-instance" xmlns:pc="http://schemas.microsoft.com/office/infopath/2007/PartnerControls">
   <documentManagement>
@@ -2692,14 +4864,6 @@
 </file>
 
 <file path=customXml/itemProps1.xml><?xml version="1.0" encoding="utf-8"?>
-<ds:datastoreItem xmlns:ds="http://schemas.openxmlformats.org/officeDocument/2006/customXml" ds:itemID="{AFD07A8A-035B-44B3-8740-60045F8E4C9F}">
-  <ds:schemaRefs>
-    <ds:schemaRef ds:uri="http://schemas.microsoft.com/sharepoint/v3/contenttype/forms"/>
-  </ds:schemaRefs>
-</ds:datastoreItem>
-</file>
-
-<file path=customXml/itemProps2.xml><?xml version="1.0" encoding="utf-8"?>
 <ds:datastoreItem xmlns:ds="http://schemas.openxmlformats.org/officeDocument/2006/customXml" ds:itemID="{8032CC91-C47F-435F-963C-35AB8945FB24}">
   <ds:schemaRefs>
     <ds:schemaRef ds:uri="http://schemas.microsoft.com/office/2006/metadata/contentType"/>
@@ -2718,6 +4882,14 @@
 </ds:datastoreItem>
 </file>
 
+<file path=customXml/itemProps2.xml><?xml version="1.0" encoding="utf-8"?>
+<ds:datastoreItem xmlns:ds="http://schemas.openxmlformats.org/officeDocument/2006/customXml" ds:itemID="{AFD07A8A-035B-44B3-8740-60045F8E4C9F}">
+  <ds:schemaRefs>
+    <ds:schemaRef ds:uri="http://schemas.microsoft.com/sharepoint/v3/contenttype/forms"/>
+  </ds:schemaRefs>
+</ds:datastoreItem>
+</file>
+
 <file path=customXml/itemProps3.xml><?xml version="1.0" encoding="utf-8"?>
 <ds:datastoreItem xmlns:ds="http://schemas.openxmlformats.org/officeDocument/2006/customXml" ds:itemID="{DFBF5159-804B-4563-9B15-6A0468B25410}">
   <ds:schemaRefs>

</xml_diff>

<commit_message>
fix template , add navigate to product item
</commit_message>
<xml_diff>
--- a/uploads/files/pending/pending_File_1_quyetdinh.docx
+++ b/uploads/files/pending/pending_File_1_quyetdinh.docx
@@ -1209,7 +1209,6 @@
       <w:pPr>
         <w:spacing w:before="120" w:after="120" w:line="240" w:lineRule="auto"/>
         <w:ind w:left="0" w:right="0"/>
-        <w:jc w:val="both"/>
         <w:rPr>
           <w:rFonts w:ascii="Times New Roman" w:hAnsi="Times New Roman"/>
           <w:sz w:val="28"/>
@@ -1276,7 +1275,16 @@
           <w:sz w:val="28"/>
           <w:szCs w:val="28"/>
         </w:rPr>
-        <w:t xml:space="preserve"> ty"}</w:t>
+        <w:t xml:space="preserve"> ty</w:t>
+      </w:r>
+      <w:proofErr w:type="gramStart"/>
+      <w:r>
+        <w:rPr>
+          <w:rFonts w:ascii="Times New Roman" w:hAnsi="Times New Roman"/>
+          <w:sz w:val="28"/>
+          <w:szCs w:val="28"/>
+        </w:rPr>
+        <w:t>"}</w:t>
       </w:r>
       <w:proofErr w:type="spellStart"/>
       <w:r>
@@ -1290,6 +1298,7 @@
         <w:t>Điều</w:t>
       </w:r>
       <w:proofErr w:type="spellEnd"/>
+      <w:proofErr w:type="gramEnd"/>
       <w:r>
         <w:rPr>
           <w:rFonts w:ascii="Times New Roman" w:hAnsi="Times New Roman"/>
@@ -1472,7 +1481,7 @@
           <w:sz w:val="28"/>
           <w:szCs w:val="28"/>
         </w:rPr>
-        <w:t>== "</w:t>
+        <w:t>= "</w:t>
       </w:r>
       <w:proofErr w:type="spellStart"/>
       <w:r>
@@ -4607,30 +4616,6 @@
 </file>
 
 <file path=customXml/item1.xml><?xml version="1.0" encoding="utf-8"?>
-<p:properties xmlns:p="http://schemas.microsoft.com/office/2006/metadata/properties" xmlns:xsi="http://www.w3.org/2001/XMLSchema-instance" xmlns:pc="http://schemas.microsoft.com/office/infopath/2007/PartnerControls">
-  <documentManagement>
-    <AlternateThumbnailUrl xmlns="http://schemas.microsoft.com/sharepoint/v3">
-      <Url xsi:nil="true"/>
-      <Description xsi:nil="true"/>
-    </AlternateThumbnailUrl>
-    <VideoThumbnail xmlns="4ae7861e-4bff-47fb-9754-a3da037d4eb5" xsi:nil="true"/>
-    <ImageCreateDate xmlns="http://schemas.microsoft.com/sharepoint/v3" xsi:nil="true"/>
-    <GetImgForVideo xmlns="4ae7861e-4bff-47fb-9754-a3da037d4eb5" xsi:nil="true"/>
-    <Description xmlns="http://schemas.microsoft.com/sharepoint/v3" xsi:nil="true"/>
-  </documentManagement>
-</p:properties>
-</file>
-
-<file path=customXml/item2.xml><?xml version="1.0" encoding="utf-8"?>
-<?mso-contentType ?>
-<FormTemplates xmlns="http://schemas.microsoft.com/sharepoint/v3/contenttype/forms">
-  <Display>DocumentLibraryForm</Display>
-  <Edit>DocumentLibraryForm</Edit>
-  <New>DocumentLibraryForm</New>
-</FormTemplates>
-</file>
-
-<file path=customXml/item3.xml><?xml version="1.0" encoding="utf-8"?>
 <ct:contentTypeSchema xmlns:ct="http://schemas.microsoft.com/office/2006/metadata/contentType" xmlns:ma="http://schemas.microsoft.com/office/2006/metadata/properties/metaAttributes" ct:_="" ma:_="" ma:contentTypeName="Picture" ma:contentTypeID="0x0101020088C615AFA6081A4EAC6D0C7B5DE5004C" ma:contentTypeVersion="3" ma:contentTypeDescription="Upload an image or a photograph." ma:contentTypeScope="" ma:versionID="8a358c36b680c6236bc77b7a1286c80c">
   <xsd:schema xmlns:xsd="http://www.w3.org/2001/XMLSchema" xmlns:xs="http://www.w3.org/2001/XMLSchema" xmlns:p="http://schemas.microsoft.com/office/2006/metadata/properties" xmlns:ns1="http://schemas.microsoft.com/sharepoint/v3" xmlns:ns2="4ae7861e-4bff-47fb-9754-a3da037d4eb5" targetNamespace="http://schemas.microsoft.com/office/2006/metadata/properties" ma:root="true" ma:fieldsID="1315e3235dfc98430f19347398624d38" ns1:_="" ns2:_="">
     <xsd:import namespace="http://schemas.microsoft.com/sharepoint/v3"/>
@@ -4818,26 +4803,31 @@
 </ct:contentTypeSchema>
 </file>
 
-<file path=customXml/itemProps1.xml><?xml version="1.0" encoding="utf-8"?>
-<ds:datastoreItem xmlns:ds="http://schemas.openxmlformats.org/officeDocument/2006/customXml" ds:itemID="{DFBF5159-804B-4563-9B15-6A0468B25410}">
-  <ds:schemaRefs>
-    <ds:schemaRef ds:uri="http://schemas.microsoft.com/office/2006/metadata/properties"/>
-    <ds:schemaRef ds:uri="http://schemas.microsoft.com/office/infopath/2007/PartnerControls"/>
-    <ds:schemaRef ds:uri="http://schemas.microsoft.com/sharepoint/v3"/>
-    <ds:schemaRef ds:uri="4ae7861e-4bff-47fb-9754-a3da037d4eb5"/>
-  </ds:schemaRefs>
-</ds:datastoreItem>
+<file path=customXml/item2.xml><?xml version="1.0" encoding="utf-8"?>
+<?mso-contentType ?>
+<FormTemplates xmlns="http://schemas.microsoft.com/sharepoint/v3/contenttype/forms">
+  <Display>DocumentLibraryForm</Display>
+  <Edit>DocumentLibraryForm</Edit>
+  <New>DocumentLibraryForm</New>
+</FormTemplates>
 </file>
 
-<file path=customXml/itemProps2.xml><?xml version="1.0" encoding="utf-8"?>
-<ds:datastoreItem xmlns:ds="http://schemas.openxmlformats.org/officeDocument/2006/customXml" ds:itemID="{AFD07A8A-035B-44B3-8740-60045F8E4C9F}">
-  <ds:schemaRefs>
-    <ds:schemaRef ds:uri="http://schemas.microsoft.com/sharepoint/v3/contenttype/forms"/>
-  </ds:schemaRefs>
-</ds:datastoreItem>
+<file path=customXml/item3.xml><?xml version="1.0" encoding="utf-8"?>
+<p:properties xmlns:p="http://schemas.microsoft.com/office/2006/metadata/properties" xmlns:xsi="http://www.w3.org/2001/XMLSchema-instance" xmlns:pc="http://schemas.microsoft.com/office/infopath/2007/PartnerControls">
+  <documentManagement>
+    <AlternateThumbnailUrl xmlns="http://schemas.microsoft.com/sharepoint/v3">
+      <Url xsi:nil="true"/>
+      <Description xsi:nil="true"/>
+    </AlternateThumbnailUrl>
+    <VideoThumbnail xmlns="4ae7861e-4bff-47fb-9754-a3da037d4eb5" xsi:nil="true"/>
+    <ImageCreateDate xmlns="http://schemas.microsoft.com/sharepoint/v3" xsi:nil="true"/>
+    <GetImgForVideo xmlns="4ae7861e-4bff-47fb-9754-a3da037d4eb5" xsi:nil="true"/>
+    <Description xmlns="http://schemas.microsoft.com/sharepoint/v3" xsi:nil="true"/>
+  </documentManagement>
+</p:properties>
 </file>
 
-<file path=customXml/itemProps3.xml><?xml version="1.0" encoding="utf-8"?>
+<file path=customXml/itemProps1.xml><?xml version="1.0" encoding="utf-8"?>
 <ds:datastoreItem xmlns:ds="http://schemas.openxmlformats.org/officeDocument/2006/customXml" ds:itemID="{8032CC91-C47F-435F-963C-35AB8945FB24}">
   <ds:schemaRefs>
     <ds:schemaRef ds:uri="http://schemas.microsoft.com/office/2006/metadata/contentType"/>
@@ -4854,4 +4844,23 @@
     <ds:schemaRef ds:uri="http://schemas.microsoft.com/internal/obd"/>
   </ds:schemaRefs>
 </ds:datastoreItem>
+</file>
+
+<file path=customXml/itemProps2.xml><?xml version="1.0" encoding="utf-8"?>
+<ds:datastoreItem xmlns:ds="http://schemas.openxmlformats.org/officeDocument/2006/customXml" ds:itemID="{AFD07A8A-035B-44B3-8740-60045F8E4C9F}">
+  <ds:schemaRefs>
+    <ds:schemaRef ds:uri="http://schemas.microsoft.com/sharepoint/v3/contenttype/forms"/>
+  </ds:schemaRefs>
+</ds:datastoreItem>
+</file>
+
+<file path=customXml/itemProps3.xml><?xml version="1.0" encoding="utf-8"?>
+<ds:datastoreItem xmlns:ds="http://schemas.openxmlformats.org/officeDocument/2006/customXml" ds:itemID="{DFBF5159-804B-4563-9B15-6A0468B25410}">
+  <ds:schemaRefs>
+    <ds:schemaRef ds:uri="http://schemas.microsoft.com/office/2006/metadata/properties"/>
+    <ds:schemaRef ds:uri="http://schemas.microsoft.com/office/infopath/2007/PartnerControls"/>
+    <ds:schemaRef ds:uri="http://schemas.microsoft.com/sharepoint/v3"/>
+    <ds:schemaRef ds:uri="4ae7861e-4bff-47fb-9754-a3da037d4eb5"/>
+  </ds:schemaRefs>
+</ds:datastoreItem>
 </file>
</xml_diff>

<commit_message>
fix label func onchange
</commit_message>
<xml_diff>
--- a/uploads/files/pending/pending_File_1_quyetdinh.docx
+++ b/uploads/files/pending/pending_File_1_quyetdinh.docx
@@ -1,6 +1,6 @@
 
 <file path=word/document.xml><?xml version="1.0" encoding="utf-8"?>
-<w:document xmlns:wpc="http://schemas.microsoft.com/office/word/2010/wordprocessingCanvas" xmlns:mc="http://schemas.openxmlformats.org/markup-compatibility/2006" xmlns:o="urn:schemas-microsoft-com:office:office" xmlns:r="http://schemas.openxmlformats.org/officeDocument/2006/relationships" xmlns:m="http://schemas.openxmlformats.org/officeDocument/2006/math" xmlns:v="urn:schemas-microsoft-com:vml" xmlns:wp14="http://schemas.microsoft.com/office/word/2010/wordprocessingDrawing" xmlns:wp="http://schemas.openxmlformats.org/drawingml/2006/wordprocessingDrawing" xmlns:w10="urn:schemas-microsoft-com:office:word" xmlns:w="http://schemas.openxmlformats.org/wordprocessingml/2006/main" xmlns:w14="http://schemas.microsoft.com/office/word/2010/wordml" xmlns:w15="http://schemas.microsoft.com/office/word/2012/wordml" xmlns:wpg="http://schemas.microsoft.com/office/word/2010/wordprocessingGroup" xmlns:wpi="http://schemas.microsoft.com/office/word/2010/wordprocessingInk" xmlns:wne="http://schemas.microsoft.com/office/word/2006/wordml" xmlns:wps="http://schemas.microsoft.com/office/word/2010/wordprocessingShape" mc:Ignorable="w14 w15 wp14">
+<w:document xmlns:wpc="http://schemas.microsoft.com/office/word/2010/wordprocessingCanvas" xmlns:cx="http://schemas.microsoft.com/office/drawing/2014/chartex" xmlns:cx1="http://schemas.microsoft.com/office/drawing/2015/9/8/chartex" xmlns:cx2="http://schemas.microsoft.com/office/drawing/2015/10/21/chartex" xmlns:cx3="http://schemas.microsoft.com/office/drawing/2016/5/9/chartex" xmlns:cx4="http://schemas.microsoft.com/office/drawing/2016/5/10/chartex" xmlns:cx5="http://schemas.microsoft.com/office/drawing/2016/5/11/chartex" xmlns:cx6="http://schemas.microsoft.com/office/drawing/2016/5/12/chartex" xmlns:cx7="http://schemas.microsoft.com/office/drawing/2016/5/13/chartex" xmlns:cx8="http://schemas.microsoft.com/office/drawing/2016/5/14/chartex" xmlns:mc="http://schemas.openxmlformats.org/markup-compatibility/2006" xmlns:aink="http://schemas.microsoft.com/office/drawing/2016/ink" xmlns:am3d="http://schemas.microsoft.com/office/drawing/2017/model3d" xmlns:o="urn:schemas-microsoft-com:office:office" xmlns:oel="http://schemas.microsoft.com/office/2019/extlst" xmlns:r="http://schemas.openxmlformats.org/officeDocument/2006/relationships" xmlns:m="http://schemas.openxmlformats.org/officeDocument/2006/math" xmlns:v="urn:schemas-microsoft-com:vml" xmlns:wp14="http://schemas.microsoft.com/office/word/2010/wordprocessingDrawing" xmlns:wp="http://schemas.openxmlformats.org/drawingml/2006/wordprocessingDrawing" xmlns:w10="urn:schemas-microsoft-com:office:word" xmlns:w="http://schemas.openxmlformats.org/wordprocessingml/2006/main" xmlns:w14="http://schemas.microsoft.com/office/word/2010/wordml" xmlns:w15="http://schemas.microsoft.com/office/word/2012/wordml" xmlns:w16cex="http://schemas.microsoft.com/office/word/2018/wordml/cex" xmlns:w16cid="http://schemas.microsoft.com/office/word/2016/wordml/cid" xmlns:w16="http://schemas.microsoft.com/office/word/2018/wordml" xmlns:w16sdtdh="http://schemas.microsoft.com/office/word/2020/wordml/sdtdatahash" xmlns:w16se="http://schemas.microsoft.com/office/word/2015/wordml/symex" xmlns:wpg="http://schemas.microsoft.com/office/word/2010/wordprocessingGroup" xmlns:wpi="http://schemas.microsoft.com/office/word/2010/wordprocessingInk" xmlns:wne="http://schemas.microsoft.com/office/word/2006/wordml" xmlns:wps="http://schemas.microsoft.com/office/word/2010/wordprocessingShape" mc:Ignorable="w14 w15 w16se w16cid w16 w16cex w16sdtdh wp14">
   <w:body>
     <w:tbl>
       <w:tblPr>
@@ -408,7 +408,7 @@
               </wp:anchor>
             </w:drawing>
           </mc:Choice>
-          <mc:Fallback xmlns:cx="http://schemas.microsoft.com/office/drawing/2014/chartex" xmlns:cx1="http://schemas.microsoft.com/office/drawing/2015/9/8/chartex" xmlns:cx2="http://schemas.microsoft.com/office/drawing/2015/10/21/chartex" xmlns:cx3="http://schemas.microsoft.com/office/drawing/2016/5/9/chartex" xmlns:cx4="http://schemas.microsoft.com/office/drawing/2016/5/10/chartex" xmlns:cx5="http://schemas.microsoft.com/office/drawing/2016/5/11/chartex" xmlns:cx6="http://schemas.microsoft.com/office/drawing/2016/5/12/chartex" xmlns:cx7="http://schemas.microsoft.com/office/drawing/2016/5/13/chartex" xmlns:cx8="http://schemas.microsoft.com/office/drawing/2016/5/14/chartex" xmlns:aink="http://schemas.microsoft.com/office/drawing/2016/ink" xmlns:am3d="http://schemas.microsoft.com/office/drawing/2017/model3d" xmlns:oel="http://schemas.microsoft.com/office/2019/extlst" xmlns:w16cex="http://schemas.microsoft.com/office/word/2018/wordml/cex" xmlns:w16cid="http://schemas.microsoft.com/office/word/2016/wordml/cid" xmlns:w16="http://schemas.microsoft.com/office/word/2018/wordml" xmlns:w16sdtdh="http://schemas.microsoft.com/office/word/2020/wordml/sdtdatahash" xmlns:w16se="http://schemas.microsoft.com/office/word/2015/wordml/symex">
+          <mc:Fallback>
             <w:pict>
               <v:line w14:anchorId="1C6681BA" id="Straight Connector 592" o:spid="_x0000_s1026" style="position:absolute;z-index:251659264;visibility:visible;mso-wrap-style:square;mso-width-percent:0;mso-height-percent:0;mso-wrap-distance-left:9pt;mso-wrap-distance-top:.mm;mso-wrap-distance-right:9pt;mso-wrap-distance-bottom:.mm;mso-position-horizontal:absolute;mso-position-horizontal-relative:text;mso-position-vertical:absolute;mso-position-vertical-relative:text;mso-width-percent:0;mso-height-percent:0;mso-width-relative:page;mso-height-relative:page" from="164.5pt,22.05pt" to="323.65pt,22.05pt" o:gfxdata="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"/>
             </w:pict>
@@ -566,7 +566,27 @@
           <w:sz w:val="28"/>
           <w:szCs w:val="28"/>
         </w:rPr>
-        <w:t>pending_approve_company_name}</w:t>
+        <w:t>pending_approve_company_name</w:t>
+      </w:r>
+      <w:r>
+        <w:rPr>
+          <w:rFonts w:ascii="Times New Roman" w:hAnsi="Times New Roman" w:cs="Times New Roman"/>
+          <w:iCs/>
+          <w:color w:val="000000" w:themeColor="text1"/>
+          <w:sz w:val="28"/>
+          <w:szCs w:val="28"/>
+        </w:rPr>
+        <w:t xml:space="preserve"> | upper</w:t>
+      </w:r>
+      <w:r>
+        <w:rPr>
+          <w:rFonts w:ascii="Times New Roman" w:hAnsi="Times New Roman" w:cs="Times New Roman"/>
+          <w:iCs/>
+          <w:color w:val="000000" w:themeColor="text1"/>
+          <w:sz w:val="28"/>
+          <w:szCs w:val="28"/>
+        </w:rPr>
+        <w:t>}</w:t>
       </w:r>
       <w:r>
         <w:rPr>
@@ -697,7 +717,34 @@
           <w:sz w:val="28"/>
           <w:szCs w:val="28"/>
         </w:rPr>
+        <w:t xml:space="preserve"> | upper</w:t>
+      </w:r>
+      <w:r>
+        <w:rPr>
+          <w:rFonts w:ascii="Times New Roman" w:hAnsi="Times New Roman"/>
+          <w:sz w:val="28"/>
+          <w:szCs w:val="28"/>
+        </w:rPr>
         <w:t>}</w:t>
+      </w:r>
+    </w:p>
+    <w:p>
+      <w:pPr>
+        <w:spacing w:before="120" w:after="120" w:line="240" w:lineRule="auto"/>
+        <w:ind w:left="0" w:right="0"/>
+        <w:rPr>
+          <w:rFonts w:ascii="Times New Roman" w:hAnsi="Times New Roman"/>
+          <w:sz w:val="28"/>
+          <w:szCs w:val="28"/>
+        </w:rPr>
+      </w:pPr>
+      <w:r>
+        <w:rPr>
+          <w:rFonts w:ascii="Times New Roman" w:hAnsi="Times New Roman"/>
+          <w:sz w:val="28"/>
+          <w:szCs w:val="28"/>
+        </w:rPr>
+        <w:t>Mã số doanh nghiệp/Chi nhánh/Văn phòng đại diện/Địa điểm kinh doanh: {pending_approve_mst}</w:t>
       </w:r>
       <w:r>
         <w:rPr>
@@ -797,8 +844,6 @@
         </w:rPr>
         <w:t>].</w:t>
       </w:r>
-      <w:bookmarkStart w:id="0" w:name="_GoBack"/>
-      <w:bookmarkEnd w:id="0"/>
       <w:r>
         <w:rPr>
           <w:rFonts w:ascii="Times New Roman" w:hAnsi="Times New Roman"/>
@@ -813,15 +858,34 @@
           <w:sz w:val="28"/>
           <w:szCs w:val="28"/>
         </w:rPr>
+        <w:t xml:space="preserve"> | upper</w:t>
+      </w:r>
+      <w:r>
+        <w:rPr>
+          <w:rFonts w:ascii="Times New Roman" w:hAnsi="Times New Roman"/>
+          <w:sz w:val="28"/>
+          <w:szCs w:val="28"/>
+        </w:rPr>
         <w:t>}</w:t>
       </w:r>
-      <w:r>
+    </w:p>
+    <w:p>
+      <w:pPr>
+        <w:spacing w:before="120" w:after="120" w:line="240" w:lineRule="auto"/>
+        <w:ind w:left="0" w:right="0"/>
         <w:rPr>
           <w:rFonts w:ascii="Times New Roman" w:hAnsi="Times New Roman"/>
           <w:sz w:val="28"/>
           <w:szCs w:val="28"/>
         </w:rPr>
-        <w:t>{/}</w:t>
+      </w:pPr>
+      <w:r>
+        <w:rPr>
+          <w:rFonts w:ascii="Times New Roman" w:hAnsi="Times New Roman"/>
+          <w:sz w:val="28"/>
+          <w:szCs w:val="28"/>
+        </w:rPr>
+        <w:t>Mã số doanh nghiệp/Chi nhánh/Văn phòng đại diện/Địa điểm kinh doanh: {pending_approve_branch[0].resp_office}{/}</w:t>
       </w:r>
     </w:p>
     <w:p>
@@ -1176,6 +1240,7 @@
                 <w:sz w:val="28"/>
                 <w:szCs w:val="28"/>
               </w:rPr>
+              <w:lastRenderedPageBreak/>
               <w:t>Nơi nhận:</w:t>
             </w:r>
             <w:r>
@@ -1279,7 +1344,6 @@
           <w:sz w:val="28"/>
           <w:szCs w:val="28"/>
         </w:rPr>
-        <w:lastRenderedPageBreak/>
         <w:t> </w:t>
       </w:r>
     </w:p>
@@ -1517,7 +1581,7 @@
 </file>
 
 <file path=word/endnotes.xml><?xml version="1.0" encoding="utf-8"?>
-<w:endnotes xmlns:wpc="http://schemas.microsoft.com/office/word/2010/wordprocessingCanvas" xmlns:mc="http://schemas.openxmlformats.org/markup-compatibility/2006" xmlns:o="urn:schemas-microsoft-com:office:office" xmlns:r="http://schemas.openxmlformats.org/officeDocument/2006/relationships" xmlns:m="http://schemas.openxmlformats.org/officeDocument/2006/math" xmlns:v="urn:schemas-microsoft-com:vml" xmlns:wp14="http://schemas.microsoft.com/office/word/2010/wordprocessingDrawing" xmlns:wp="http://schemas.openxmlformats.org/drawingml/2006/wordprocessingDrawing" xmlns:w10="urn:schemas-microsoft-com:office:word" xmlns:w="http://schemas.openxmlformats.org/wordprocessingml/2006/main" xmlns:w14="http://schemas.microsoft.com/office/word/2010/wordml" xmlns:w15="http://schemas.microsoft.com/office/word/2012/wordml" xmlns:wpg="http://schemas.microsoft.com/office/word/2010/wordprocessingGroup" xmlns:wpi="http://schemas.microsoft.com/office/word/2010/wordprocessingInk" xmlns:wne="http://schemas.microsoft.com/office/word/2006/wordml" xmlns:wps="http://schemas.microsoft.com/office/word/2010/wordprocessingShape" mc:Ignorable="w14 w15 wp14">
+<w:endnotes xmlns:wpc="http://schemas.microsoft.com/office/word/2010/wordprocessingCanvas" xmlns:cx="http://schemas.microsoft.com/office/drawing/2014/chartex" xmlns:cx1="http://schemas.microsoft.com/office/drawing/2015/9/8/chartex" xmlns:cx2="http://schemas.microsoft.com/office/drawing/2015/10/21/chartex" xmlns:cx3="http://schemas.microsoft.com/office/drawing/2016/5/9/chartex" xmlns:cx4="http://schemas.microsoft.com/office/drawing/2016/5/10/chartex" xmlns:cx5="http://schemas.microsoft.com/office/drawing/2016/5/11/chartex" xmlns:cx6="http://schemas.microsoft.com/office/drawing/2016/5/12/chartex" xmlns:cx7="http://schemas.microsoft.com/office/drawing/2016/5/13/chartex" xmlns:cx8="http://schemas.microsoft.com/office/drawing/2016/5/14/chartex" xmlns:mc="http://schemas.openxmlformats.org/markup-compatibility/2006" xmlns:aink="http://schemas.microsoft.com/office/drawing/2016/ink" xmlns:am3d="http://schemas.microsoft.com/office/drawing/2017/model3d" xmlns:o="urn:schemas-microsoft-com:office:office" xmlns:oel="http://schemas.microsoft.com/office/2019/extlst" xmlns:r="http://schemas.openxmlformats.org/officeDocument/2006/relationships" xmlns:m="http://schemas.openxmlformats.org/officeDocument/2006/math" xmlns:v="urn:schemas-microsoft-com:vml" xmlns:wp14="http://schemas.microsoft.com/office/word/2010/wordprocessingDrawing" xmlns:wp="http://schemas.openxmlformats.org/drawingml/2006/wordprocessingDrawing" xmlns:w10="urn:schemas-microsoft-com:office:word" xmlns:w="http://schemas.openxmlformats.org/wordprocessingml/2006/main" xmlns:w14="http://schemas.microsoft.com/office/word/2010/wordml" xmlns:w15="http://schemas.microsoft.com/office/word/2012/wordml" xmlns:w16cex="http://schemas.microsoft.com/office/word/2018/wordml/cex" xmlns:w16cid="http://schemas.microsoft.com/office/word/2016/wordml/cid" xmlns:w16="http://schemas.microsoft.com/office/word/2018/wordml" xmlns:w16sdtdh="http://schemas.microsoft.com/office/word/2020/wordml/sdtdatahash" xmlns:w16se="http://schemas.microsoft.com/office/word/2015/wordml/symex" xmlns:wpg="http://schemas.microsoft.com/office/word/2010/wordprocessingGroup" xmlns:wpi="http://schemas.microsoft.com/office/word/2010/wordprocessingInk" xmlns:wne="http://schemas.microsoft.com/office/word/2006/wordml" xmlns:wps="http://schemas.microsoft.com/office/word/2010/wordprocessingShape" mc:Ignorable="w14 w15 w16se w16cid w16 w16cex w16sdtdh wp14">
   <w:endnote w:type="separator" w:id="-1">
     <w:p>
       <w:pPr>
@@ -1542,7 +1606,7 @@
 </file>
 
 <file path=word/footnotes.xml><?xml version="1.0" encoding="utf-8"?>
-<w:footnotes xmlns:wpc="http://schemas.microsoft.com/office/word/2010/wordprocessingCanvas" xmlns:mc="http://schemas.openxmlformats.org/markup-compatibility/2006" xmlns:o="urn:schemas-microsoft-com:office:office" xmlns:r="http://schemas.openxmlformats.org/officeDocument/2006/relationships" xmlns:m="http://schemas.openxmlformats.org/officeDocument/2006/math" xmlns:v="urn:schemas-microsoft-com:vml" xmlns:wp14="http://schemas.microsoft.com/office/word/2010/wordprocessingDrawing" xmlns:wp="http://schemas.openxmlformats.org/drawingml/2006/wordprocessingDrawing" xmlns:w10="urn:schemas-microsoft-com:office:word" xmlns:w="http://schemas.openxmlformats.org/wordprocessingml/2006/main" xmlns:w14="http://schemas.microsoft.com/office/word/2010/wordml" xmlns:w15="http://schemas.microsoft.com/office/word/2012/wordml" xmlns:wpg="http://schemas.microsoft.com/office/word/2010/wordprocessingGroup" xmlns:wpi="http://schemas.microsoft.com/office/word/2010/wordprocessingInk" xmlns:wne="http://schemas.microsoft.com/office/word/2006/wordml" xmlns:wps="http://schemas.microsoft.com/office/word/2010/wordprocessingShape" mc:Ignorable="w14 w15 wp14">
+<w:footnotes xmlns:wpc="http://schemas.microsoft.com/office/word/2010/wordprocessingCanvas" xmlns:cx="http://schemas.microsoft.com/office/drawing/2014/chartex" xmlns:cx1="http://schemas.microsoft.com/office/drawing/2015/9/8/chartex" xmlns:cx2="http://schemas.microsoft.com/office/drawing/2015/10/21/chartex" xmlns:cx3="http://schemas.microsoft.com/office/drawing/2016/5/9/chartex" xmlns:cx4="http://schemas.microsoft.com/office/drawing/2016/5/10/chartex" xmlns:cx5="http://schemas.microsoft.com/office/drawing/2016/5/11/chartex" xmlns:cx6="http://schemas.microsoft.com/office/drawing/2016/5/12/chartex" xmlns:cx7="http://schemas.microsoft.com/office/drawing/2016/5/13/chartex" xmlns:cx8="http://schemas.microsoft.com/office/drawing/2016/5/14/chartex" xmlns:mc="http://schemas.openxmlformats.org/markup-compatibility/2006" xmlns:aink="http://schemas.microsoft.com/office/drawing/2016/ink" xmlns:am3d="http://schemas.microsoft.com/office/drawing/2017/model3d" xmlns:o="urn:schemas-microsoft-com:office:office" xmlns:oel="http://schemas.microsoft.com/office/2019/extlst" xmlns:r="http://schemas.openxmlformats.org/officeDocument/2006/relationships" xmlns:m="http://schemas.openxmlformats.org/officeDocument/2006/math" xmlns:v="urn:schemas-microsoft-com:vml" xmlns:wp14="http://schemas.microsoft.com/office/word/2010/wordprocessingDrawing" xmlns:wp="http://schemas.openxmlformats.org/drawingml/2006/wordprocessingDrawing" xmlns:w10="urn:schemas-microsoft-com:office:word" xmlns:w="http://schemas.openxmlformats.org/wordprocessingml/2006/main" xmlns:w14="http://schemas.microsoft.com/office/word/2010/wordml" xmlns:w15="http://schemas.microsoft.com/office/word/2012/wordml" xmlns:w16cex="http://schemas.microsoft.com/office/word/2018/wordml/cex" xmlns:w16cid="http://schemas.microsoft.com/office/word/2016/wordml/cid" xmlns:w16="http://schemas.microsoft.com/office/word/2018/wordml" xmlns:w16sdtdh="http://schemas.microsoft.com/office/word/2020/wordml/sdtdatahash" xmlns:w16se="http://schemas.microsoft.com/office/word/2015/wordml/symex" xmlns:wpg="http://schemas.microsoft.com/office/word/2010/wordprocessingGroup" xmlns:wpi="http://schemas.microsoft.com/office/word/2010/wordprocessingInk" xmlns:wne="http://schemas.microsoft.com/office/word/2006/wordml" xmlns:wps="http://schemas.microsoft.com/office/word/2010/wordprocessingShape" mc:Ignorable="w14 w15 w16se w16cid w16 w16cex w16sdtdh wp14">
   <w:footnote w:type="separator" w:id="-1">
     <w:p>
       <w:pPr>
@@ -1567,7 +1631,7 @@
 </file>
 
 <file path=word/numbering.xml><?xml version="1.0" encoding="utf-8"?>
-<w:numbering xmlns:wpc="http://schemas.microsoft.com/office/word/2010/wordprocessingCanvas" xmlns:mc="http://schemas.openxmlformats.org/markup-compatibility/2006" xmlns:o="urn:schemas-microsoft-com:office:office" xmlns:r="http://schemas.openxmlformats.org/officeDocument/2006/relationships" xmlns:m="http://schemas.openxmlformats.org/officeDocument/2006/math" xmlns:v="urn:schemas-microsoft-com:vml" xmlns:wp14="http://schemas.microsoft.com/office/word/2010/wordprocessingDrawing" xmlns:wp="http://schemas.openxmlformats.org/drawingml/2006/wordprocessingDrawing" xmlns:w10="urn:schemas-microsoft-com:office:word" xmlns:w="http://schemas.openxmlformats.org/wordprocessingml/2006/main" xmlns:w14="http://schemas.microsoft.com/office/word/2010/wordml" xmlns:w15="http://schemas.microsoft.com/office/word/2012/wordml" xmlns:wpg="http://schemas.microsoft.com/office/word/2010/wordprocessingGroup" xmlns:wpi="http://schemas.microsoft.com/office/word/2010/wordprocessingInk" xmlns:wne="http://schemas.microsoft.com/office/word/2006/wordml" xmlns:wps="http://schemas.microsoft.com/office/word/2010/wordprocessingShape" mc:Ignorable="w14 w15 wp14">
+<w:numbering xmlns:wpc="http://schemas.microsoft.com/office/word/2010/wordprocessingCanvas" xmlns:cx="http://schemas.microsoft.com/office/drawing/2014/chartex" xmlns:cx1="http://schemas.microsoft.com/office/drawing/2015/9/8/chartex" xmlns:cx2="http://schemas.microsoft.com/office/drawing/2015/10/21/chartex" xmlns:cx3="http://schemas.microsoft.com/office/drawing/2016/5/9/chartex" xmlns:cx4="http://schemas.microsoft.com/office/drawing/2016/5/10/chartex" xmlns:cx5="http://schemas.microsoft.com/office/drawing/2016/5/11/chartex" xmlns:cx6="http://schemas.microsoft.com/office/drawing/2016/5/12/chartex" xmlns:cx7="http://schemas.microsoft.com/office/drawing/2016/5/13/chartex" xmlns:cx8="http://schemas.microsoft.com/office/drawing/2016/5/14/chartex" xmlns:mc="http://schemas.openxmlformats.org/markup-compatibility/2006" xmlns:aink="http://schemas.microsoft.com/office/drawing/2016/ink" xmlns:am3d="http://schemas.microsoft.com/office/drawing/2017/model3d" xmlns:o="urn:schemas-microsoft-com:office:office" xmlns:oel="http://schemas.microsoft.com/office/2019/extlst" xmlns:r="http://schemas.openxmlformats.org/officeDocument/2006/relationships" xmlns:m="http://schemas.openxmlformats.org/officeDocument/2006/math" xmlns:v="urn:schemas-microsoft-com:vml" xmlns:wp14="http://schemas.microsoft.com/office/word/2010/wordprocessingDrawing" xmlns:wp="http://schemas.openxmlformats.org/drawingml/2006/wordprocessingDrawing" xmlns:w10="urn:schemas-microsoft-com:office:word" xmlns:w="http://schemas.openxmlformats.org/wordprocessingml/2006/main" xmlns:w14="http://schemas.microsoft.com/office/word/2010/wordml" xmlns:w15="http://schemas.microsoft.com/office/word/2012/wordml" xmlns:w16cex="http://schemas.microsoft.com/office/word/2018/wordml/cex" xmlns:w16cid="http://schemas.microsoft.com/office/word/2016/wordml/cid" xmlns:w16="http://schemas.microsoft.com/office/word/2018/wordml" xmlns:w16sdtdh="http://schemas.microsoft.com/office/word/2020/wordml/sdtdatahash" xmlns:w16se="http://schemas.microsoft.com/office/word/2015/wordml/symex" xmlns:wpg="http://schemas.microsoft.com/office/word/2010/wordprocessingGroup" xmlns:wpi="http://schemas.microsoft.com/office/word/2010/wordprocessingInk" xmlns:wne="http://schemas.microsoft.com/office/word/2006/wordml" xmlns:wps="http://schemas.microsoft.com/office/word/2010/wordprocessingShape" mc:Ignorable="w14 w15 w16se w16cid w16 w16cex w16sdtdh wp14">
   <w:abstractNum w:abstractNumId="0" w15:restartNumberingAfterBreak="0">
     <w:nsid w:val="34EC7720"/>
     <w:multiLevelType w:val="hybridMultilevel"/>
@@ -1681,14 +1745,14 @@
       </w:rPr>
     </w:lvl>
   </w:abstractNum>
-  <w:num w:numId="1">
+  <w:num w:numId="1" w16cid:durableId="2089498957">
     <w:abstractNumId w:val="0"/>
   </w:num>
 </w:numbering>
 </file>
 
 <file path=word/styles.xml><?xml version="1.0" encoding="utf-8"?>
-<w:styles xmlns:mc="http://schemas.openxmlformats.org/markup-compatibility/2006" xmlns:r="http://schemas.openxmlformats.org/officeDocument/2006/relationships" xmlns:w="http://schemas.openxmlformats.org/wordprocessingml/2006/main" xmlns:w14="http://schemas.microsoft.com/office/word/2010/wordml" xmlns:w15="http://schemas.microsoft.com/office/word/2012/wordml" mc:Ignorable="w14 w15">
+<w:styles xmlns:mc="http://schemas.openxmlformats.org/markup-compatibility/2006" xmlns:r="http://schemas.openxmlformats.org/officeDocument/2006/relationships" xmlns:w="http://schemas.openxmlformats.org/wordprocessingml/2006/main" xmlns:w14="http://schemas.microsoft.com/office/word/2010/wordml" xmlns:w15="http://schemas.microsoft.com/office/word/2012/wordml" xmlns:w16cex="http://schemas.microsoft.com/office/word/2018/wordml/cex" xmlns:w16cid="http://schemas.microsoft.com/office/word/2016/wordml/cid" xmlns:w16="http://schemas.microsoft.com/office/word/2018/wordml" xmlns:w16sdtdh="http://schemas.microsoft.com/office/word/2020/wordml/sdtdatahash" xmlns:w16se="http://schemas.microsoft.com/office/word/2015/wordml/symex" mc:Ignorable="w14 w15 w16se w16cid w16 w16cex w16sdtdh">
   <w:docDefaults>
     <w:rPrDefault>
       <w:rPr>
@@ -1698,7 +1762,7 @@
     </w:rPrDefault>
     <w:pPrDefault/>
   </w:docDefaults>
-  <w:latentStyles w:defLockedState="0" w:defUIPriority="99" w:defSemiHidden="0" w:defUnhideWhenUsed="0" w:defQFormat="0" w:count="371">
+  <w:latentStyles w:defLockedState="0" w:defUIPriority="99" w:defSemiHidden="0" w:defUnhideWhenUsed="0" w:defQFormat="0" w:count="376">
     <w:lsdException w:name="Normal" w:locked="1" w:uiPriority="0" w:qFormat="1"/>
     <w:lsdException w:name="heading 1" w:locked="1" w:uiPriority="0" w:qFormat="1"/>
     <w:lsdException w:name="heading 2" w:locked="1" w:uiPriority="0" w:qFormat="1"/>
@@ -2070,6 +2134,11 @@
     <w:lsdException w:name="List Table 5 Dark Accent 6" w:uiPriority="50"/>
     <w:lsdException w:name="List Table 6 Colorful Accent 6" w:uiPriority="51"/>
     <w:lsdException w:name="List Table 7 Colorful Accent 6" w:uiPriority="52"/>
+    <w:lsdException w:name="Mention" w:semiHidden="1" w:unhideWhenUsed="1"/>
+    <w:lsdException w:name="Smart Hyperlink" w:semiHidden="1" w:unhideWhenUsed="1"/>
+    <w:lsdException w:name="Hashtag" w:semiHidden="1" w:unhideWhenUsed="1"/>
+    <w:lsdException w:name="Unresolved Mention" w:semiHidden="1" w:unhideWhenUsed="1"/>
+    <w:lsdException w:name="Smart Link" w:semiHidden="1" w:unhideWhenUsed="1"/>
   </w:latentStyles>
   <w:style w:type="paragraph" w:default="1" w:styleId="Normal">
     <w:name w:val="Normal"/>
@@ -2610,6 +2679,15 @@
 </file>
 
 <file path=customXml/item1.xml><?xml version="1.0" encoding="utf-8"?>
+<?mso-contentType ?>
+<FormTemplates xmlns="http://schemas.microsoft.com/sharepoint/v3/contenttype/forms">
+  <Display>DocumentLibraryForm</Display>
+  <Edit>DocumentLibraryForm</Edit>
+  <New>DocumentLibraryForm</New>
+</FormTemplates>
+</file>
+
+<file path=customXml/item2.xml><?xml version="1.0" encoding="utf-8"?>
 <ct:contentTypeSchema xmlns:ct="http://schemas.microsoft.com/office/2006/metadata/contentType" xmlns:ma="http://schemas.microsoft.com/office/2006/metadata/properties/metaAttributes" ct:_="" ma:_="" ma:contentTypeName="Picture" ma:contentTypeID="0x0101020088C615AFA6081A4EAC6D0C7B5DE5004C" ma:contentTypeVersion="3" ma:contentTypeDescription="Upload an image or a photograph." ma:contentTypeScope="" ma:versionID="8a358c36b680c6236bc77b7a1286c80c">
   <xsd:schema xmlns:xsd="http://www.w3.org/2001/XMLSchema" xmlns:xs="http://www.w3.org/2001/XMLSchema" xmlns:p="http://schemas.microsoft.com/office/2006/metadata/properties" xmlns:ns1="http://schemas.microsoft.com/sharepoint/v3" xmlns:ns2="4ae7861e-4bff-47fb-9754-a3da037d4eb5" targetNamespace="http://schemas.microsoft.com/office/2006/metadata/properties" ma:root="true" ma:fieldsID="1315e3235dfc98430f19347398624d38" ns1:_="" ns2:_="">
     <xsd:import namespace="http://schemas.microsoft.com/sharepoint/v3"/>
@@ -2797,15 +2875,6 @@
 </ct:contentTypeSchema>
 </file>
 
-<file path=customXml/item2.xml><?xml version="1.0" encoding="utf-8"?>
-<?mso-contentType ?>
-<FormTemplates xmlns="http://schemas.microsoft.com/sharepoint/v3/contenttype/forms">
-  <Display>DocumentLibraryForm</Display>
-  <Edit>DocumentLibraryForm</Edit>
-  <New>DocumentLibraryForm</New>
-</FormTemplates>
-</file>
-
 <file path=customXml/item3.xml><?xml version="1.0" encoding="utf-8"?>
 <p:properties xmlns:p="http://schemas.microsoft.com/office/2006/metadata/properties" xmlns:xsi="http://www.w3.org/2001/XMLSchema-instance" xmlns:pc="http://schemas.microsoft.com/office/infopath/2007/PartnerControls">
   <documentManagement>
@@ -2822,6 +2891,14 @@
 </file>
 
 <file path=customXml/itemProps1.xml><?xml version="1.0" encoding="utf-8"?>
+<ds:datastoreItem xmlns:ds="http://schemas.openxmlformats.org/officeDocument/2006/customXml" ds:itemID="{AFD07A8A-035B-44B3-8740-60045F8E4C9F}">
+  <ds:schemaRefs>
+    <ds:schemaRef ds:uri="http://schemas.microsoft.com/sharepoint/v3/contenttype/forms"/>
+  </ds:schemaRefs>
+</ds:datastoreItem>
+</file>
+
+<file path=customXml/itemProps2.xml><?xml version="1.0" encoding="utf-8"?>
 <ds:datastoreItem xmlns:ds="http://schemas.openxmlformats.org/officeDocument/2006/customXml" ds:itemID="{8032CC91-C47F-435F-963C-35AB8945FB24}">
   <ds:schemaRefs>
     <ds:schemaRef ds:uri="http://schemas.microsoft.com/office/2006/metadata/contentType"/>
@@ -2840,14 +2917,6 @@
 </ds:datastoreItem>
 </file>
 
-<file path=customXml/itemProps2.xml><?xml version="1.0" encoding="utf-8"?>
-<ds:datastoreItem xmlns:ds="http://schemas.openxmlformats.org/officeDocument/2006/customXml" ds:itemID="{AFD07A8A-035B-44B3-8740-60045F8E4C9F}">
-  <ds:schemaRefs>
-    <ds:schemaRef ds:uri="http://schemas.microsoft.com/sharepoint/v3/contenttype/forms"/>
-  </ds:schemaRefs>
-</ds:datastoreItem>
-</file>
-
 <file path=customXml/itemProps3.xml><?xml version="1.0" encoding="utf-8"?>
 <ds:datastoreItem xmlns:ds="http://schemas.openxmlformats.org/officeDocument/2006/customXml" ds:itemID="{DFBF5159-804B-4563-9B15-6A0468B25410}">
   <ds:schemaRefs>

</xml_diff>